<commit_message>
continuing with the introduction
</commit_message>
<xml_diff>
--- a/Wstęp teoretyczny.docx
+++ b/Wstęp teoretyczny.docx
@@ -9,6 +9,7 @@
           <w:ilvl w:val="0"/>
           <w:numId w:val="1"/>
         </w:numPr>
+        <w:jc w:val="both"/>
       </w:pPr>
       <w:r>
         <w:t xml:space="preserve">Wstęp teoretyczny </w:t>
@@ -17,6 +18,7 @@
     <w:p>
       <w:pPr>
         <w:pStyle w:val="ListParagraph"/>
+        <w:jc w:val="both"/>
       </w:pPr>
     </w:p>
     <w:p>
@@ -26,6 +28,7 @@
           <w:ilvl w:val="1"/>
           <w:numId w:val="1"/>
         </w:numPr>
+        <w:jc w:val="both"/>
       </w:pPr>
       <w:r>
         <w:t>Tkanka łączna</w:t>
@@ -34,6 +37,7 @@
     <w:p>
       <w:pPr>
         <w:ind w:firstLine="720"/>
+        <w:jc w:val="both"/>
       </w:pPr>
       <w:r>
         <w:t xml:space="preserve">Tkanka </w:t>
@@ -115,6 +119,7 @@
     <w:p>
       <w:pPr>
         <w:ind w:left="720"/>
+        <w:jc w:val="both"/>
       </w:pPr>
       <w:r>
         <w:t xml:space="preserve">Istnieje wiele odmian tkanki </w:t>
@@ -137,6 +142,9 @@
       </w:r>
     </w:p>
     <w:p>
+      <w:pPr>
+        <w:jc w:val="both"/>
+      </w:pPr>
       <w:r>
         <w:t xml:space="preserve">przystosowane </w:t>
       </w:r>
@@ -198,11 +206,18 @@
       </w:r>
     </w:p>
     <w:p>
+      <w:pPr>
+        <w:jc w:val="both"/>
+      </w:pPr>
       <w:r>
         <w:t>???</w:t>
       </w:r>
     </w:p>
-    <w:p/>
+    <w:p>
+      <w:pPr>
+        <w:jc w:val="both"/>
+      </w:pPr>
+    </w:p>
     <w:p>
       <w:pPr>
         <w:pStyle w:val="ListParagraph"/>
@@ -210,6 +225,7 @@
           <w:ilvl w:val="1"/>
           <w:numId w:val="1"/>
         </w:numPr>
+        <w:jc w:val="both"/>
       </w:pPr>
       <w:r>
         <w:t>Tkanka podporowa</w:t>
@@ -218,6 +234,7 @@
     <w:p>
       <w:pPr>
         <w:ind w:firstLine="720"/>
+        <w:jc w:val="both"/>
       </w:pPr>
       <w:r>
         <w:t xml:space="preserve">Są to wyspecjalizowane odmiany tkanki łącznej: </w:t>
@@ -272,6 +289,9 @@
       </w:r>
     </w:p>
     <w:p>
+      <w:pPr>
+        <w:jc w:val="both"/>
+      </w:pPr>
       <w:r>
         <w:tab/>
         <w:t xml:space="preserve">O różnicowaniu się </w:t>
@@ -309,7 +329,11 @@
         <w:t>.</w:t>
       </w:r>
     </w:p>
-    <w:p/>
+    <w:p>
+      <w:pPr>
+        <w:jc w:val="both"/>
+      </w:pPr>
+    </w:p>
     <w:p>
       <w:pPr>
         <w:pStyle w:val="ListParagraph"/>
@@ -317,6 +341,7 @@
           <w:ilvl w:val="2"/>
           <w:numId w:val="1"/>
         </w:numPr>
+        <w:jc w:val="both"/>
       </w:pPr>
       <w:proofErr w:type="spellStart"/>
       <w:r>
@@ -327,6 +352,7 @@
     <w:p>
       <w:pPr>
         <w:ind w:firstLine="720"/>
+        <w:jc w:val="both"/>
       </w:pPr>
       <w:r>
         <w:t xml:space="preserve">Zbudowana jest z obfitej substancji </w:t>
@@ -386,11 +412,13 @@
     <w:p>
       <w:pPr>
         <w:ind w:firstLine="720"/>
+        <w:jc w:val="both"/>
       </w:pPr>
     </w:p>
     <w:p>
       <w:pPr>
         <w:ind w:firstLine="720"/>
+        <w:jc w:val="both"/>
         <w:rPr>
           <w:rFonts w:eastAsia="Times New Roman" w:cs="Times New Roman"/>
         </w:rPr>
@@ -648,6 +676,7 @@
     <w:p>
       <w:pPr>
         <w:ind w:firstLine="720"/>
+        <w:jc w:val="both"/>
       </w:pPr>
       <w:r>
         <w:rPr>
@@ -660,7 +689,7 @@
           <wp:inline distT="0" distB="0" distL="0" distR="0" wp14:anchorId="2A26723B" wp14:editId="1FF9186D">
             <wp:extent cx="5270500" cy="2693811"/>
             <wp:effectExtent l="0" t="0" r="0" b="0"/>
-            <wp:docPr id="1" name="" descr="http://upload.wikimedia.org/wikipedia/commons/8/83/Chondrocyte-_calcium_stain.jpg"/>
+            <wp:docPr id="1" name="Picture 1" descr="http://upload.wikimedia.org/wikipedia/commons/8/83/Chondrocyte-_calcium_stain.jpg"/>
             <wp:cNvGraphicFramePr>
               <a:graphicFrameLocks xmlns:a="http://schemas.openxmlformats.org/drawingml/2006/main" noChangeAspect="1"/>
             </wp:cNvGraphicFramePr>
@@ -714,7 +743,7 @@
     <w:p>
       <w:pPr>
         <w:pStyle w:val="Caption"/>
-        <w:jc w:val="center"/>
+        <w:jc w:val="both"/>
       </w:pPr>
       <w:r>
         <w:t xml:space="preserve">Rysunek </w:t>
@@ -730,21 +759,2588 @@
       <w:r>
         <w:t xml:space="preserve">. </w:t>
       </w:r>
-      <w:proofErr w:type="spellStart"/>
-      <w:r>
-        <w:t>Zdjecie</w:t>
-      </w:r>
-      <w:proofErr w:type="spellEnd"/>
+      <w:r>
+        <w:t>Zdjęcie</w:t>
+      </w:r>
       <w:r>
         <w:t xml:space="preserve"> z mikroskopu elektronowego chondrocytu barwionego wapniem, z zaznaczonym jadrem (N) i mitochondriami (M)</w:t>
       </w:r>
+    </w:p>
+    <w:p>
+      <w:pPr>
+        <w:jc w:val="both"/>
+      </w:pPr>
+      <w:r>
+        <w:tab/>
+      </w:r>
+      <w:proofErr w:type="spellStart"/>
+      <w:r>
+        <w:t>Chrzastka</w:t>
+      </w:r>
+      <w:proofErr w:type="spellEnd"/>
+      <w:r>
+        <w:t xml:space="preserve"> nie zawiera naczyń, a substancje odżywcze musza pokonywać często daleka </w:t>
+      </w:r>
+      <w:proofErr w:type="spellStart"/>
+      <w:r>
+        <w:t>droge</w:t>
+      </w:r>
+      <w:proofErr w:type="spellEnd"/>
+      <w:r>
+        <w:t xml:space="preserve">, od pokrywającej ja unaczynionej tkanki </w:t>
+      </w:r>
+      <w:proofErr w:type="spellStart"/>
+      <w:r>
+        <w:t>lacznej</w:t>
+      </w:r>
+      <w:proofErr w:type="spellEnd"/>
+      <w:r>
+        <w:t xml:space="preserve"> zwanej </w:t>
+      </w:r>
+      <w:proofErr w:type="spellStart"/>
+      <w:r>
+        <w:t>ochrzestna</w:t>
+      </w:r>
+      <w:proofErr w:type="spellEnd"/>
+      <w:r>
+        <w:t xml:space="preserve">, od </w:t>
+      </w:r>
+      <w:proofErr w:type="spellStart"/>
+      <w:r>
+        <w:t>lezacych</w:t>
+      </w:r>
+      <w:proofErr w:type="spellEnd"/>
+      <w:r>
+        <w:t xml:space="preserve"> w </w:t>
+      </w:r>
+      <w:proofErr w:type="spellStart"/>
+      <w:r>
+        <w:t>glebi</w:t>
+      </w:r>
+      <w:proofErr w:type="spellEnd"/>
+      <w:r>
+        <w:t xml:space="preserve"> chondrocytów. Oprócz </w:t>
+      </w:r>
+      <w:proofErr w:type="spellStart"/>
+      <w:r>
+        <w:t>oprócz</w:t>
+      </w:r>
+      <w:proofErr w:type="spellEnd"/>
+      <w:r>
+        <w:t xml:space="preserve"> naczyń </w:t>
+      </w:r>
+      <w:proofErr w:type="spellStart"/>
+      <w:r>
+        <w:t>chrzastka</w:t>
+      </w:r>
+      <w:proofErr w:type="spellEnd"/>
+      <w:r>
+        <w:t xml:space="preserve"> zawiera także komórki </w:t>
+      </w:r>
+      <w:proofErr w:type="spellStart"/>
+      <w:r>
+        <w:t>mezenchymalne</w:t>
+      </w:r>
+      <w:proofErr w:type="spellEnd"/>
+      <w:r>
+        <w:t xml:space="preserve"> </w:t>
+      </w:r>
+      <w:proofErr w:type="spellStart"/>
+      <w:r>
+        <w:t>roznicujace</w:t>
+      </w:r>
+      <w:proofErr w:type="spellEnd"/>
+      <w:r>
+        <w:t xml:space="preserve"> się w komórki </w:t>
+      </w:r>
+      <w:proofErr w:type="spellStart"/>
+      <w:r>
+        <w:t>chrzastkotworcze</w:t>
+      </w:r>
+      <w:proofErr w:type="spellEnd"/>
+      <w:r>
+        <w:t xml:space="preserve"> (chondroblasty), </w:t>
+      </w:r>
+      <w:proofErr w:type="spellStart"/>
+      <w:r>
+        <w:t>umozliwiajac</w:t>
+      </w:r>
+      <w:proofErr w:type="spellEnd"/>
+      <w:r>
+        <w:t xml:space="preserve"> wzrost chrząstki przez dobudowę od zewnątrz (apozycje). </w:t>
+      </w:r>
+      <w:proofErr w:type="spellStart"/>
+      <w:r>
+        <w:t>Ochrzestna</w:t>
+      </w:r>
+      <w:proofErr w:type="spellEnd"/>
+      <w:r>
+        <w:t xml:space="preserve"> nie </w:t>
+      </w:r>
+      <w:proofErr w:type="spellStart"/>
+      <w:r>
+        <w:t>wystepuje</w:t>
+      </w:r>
+      <w:proofErr w:type="spellEnd"/>
+      <w:r>
+        <w:t xml:space="preserve"> jedynie na chrząstce pokrywającej powierzchnie stawowe. Chociaż przenikanie substancji </w:t>
+      </w:r>
+      <w:proofErr w:type="spellStart"/>
+      <w:r>
+        <w:t>ulatwia</w:t>
+      </w:r>
+      <w:proofErr w:type="spellEnd"/>
+      <w:r>
+        <w:t xml:space="preserve"> obfita istota podstawowa, </w:t>
+      </w:r>
+      <w:proofErr w:type="spellStart"/>
+      <w:r>
+        <w:t>chrzastka</w:t>
+      </w:r>
+      <w:proofErr w:type="spellEnd"/>
+      <w:r>
+        <w:t xml:space="preserve"> należy do tkanek o bardzo niskim metabolizmie. Ze względu na rodzaj i </w:t>
+      </w:r>
+      <w:proofErr w:type="spellStart"/>
+      <w:r>
+        <w:t>ulozenie</w:t>
+      </w:r>
+      <w:proofErr w:type="spellEnd"/>
+      <w:r>
+        <w:t xml:space="preserve"> </w:t>
+      </w:r>
+      <w:proofErr w:type="spellStart"/>
+      <w:r>
+        <w:t>wlokien</w:t>
+      </w:r>
+      <w:proofErr w:type="spellEnd"/>
+      <w:r>
+        <w:t xml:space="preserve"> oraz ilość i organizacje macierzy wyróżniamy trzy typy chrząstki: szklista, </w:t>
+      </w:r>
+      <w:proofErr w:type="spellStart"/>
+      <w:r>
+        <w:t>wloknista</w:t>
+      </w:r>
+      <w:proofErr w:type="spellEnd"/>
+      <w:r>
+        <w:t xml:space="preserve"> i </w:t>
+      </w:r>
+      <w:proofErr w:type="spellStart"/>
+      <w:r>
+        <w:t>sprezysta</w:t>
+      </w:r>
+      <w:proofErr w:type="spellEnd"/>
+      <w:r>
+        <w:t xml:space="preserve">. </w:t>
+      </w:r>
+    </w:p>
+    <w:p>
+      <w:pPr>
+        <w:jc w:val="both"/>
+      </w:pPr>
+    </w:p>
+    <w:p>
+      <w:pPr>
+        <w:jc w:val="both"/>
+        <w:rPr>
+          <w:rStyle w:val="Strong"/>
+        </w:rPr>
+      </w:pPr>
+      <w:proofErr w:type="spellStart"/>
+      <w:r>
+        <w:rPr>
+          <w:rStyle w:val="Strong"/>
+        </w:rPr>
+        <w:t>Chrzastka</w:t>
+      </w:r>
+      <w:proofErr w:type="spellEnd"/>
+      <w:r>
+        <w:rPr>
+          <w:rStyle w:val="Strong"/>
+        </w:rPr>
+        <w:t xml:space="preserve"> szklista</w:t>
+      </w:r>
+    </w:p>
+    <w:p>
+      <w:pPr>
+        <w:jc w:val="both"/>
+        <w:rPr>
+          <w:rStyle w:val="Strong"/>
+        </w:rPr>
+      </w:pPr>
+    </w:p>
+    <w:p>
+      <w:pPr>
+        <w:ind w:firstLine="720"/>
+        <w:jc w:val="both"/>
+        <w:rPr>
+          <w:rStyle w:val="Strong"/>
+          <w:b w:val="0"/>
+        </w:rPr>
+      </w:pPr>
+      <w:r>
+        <w:rPr>
+          <w:rStyle w:val="Strong"/>
+          <w:b w:val="0"/>
+        </w:rPr>
+        <w:t xml:space="preserve">U dorosłych buduje przymostkowe części </w:t>
+      </w:r>
+      <w:proofErr w:type="spellStart"/>
+      <w:r>
+        <w:rPr>
+          <w:rStyle w:val="Strong"/>
+          <w:b w:val="0"/>
+        </w:rPr>
+        <w:t>zeber</w:t>
+      </w:r>
+      <w:proofErr w:type="spellEnd"/>
+      <w:r>
+        <w:rPr>
+          <w:rStyle w:val="Strong"/>
+          <w:b w:val="0"/>
+        </w:rPr>
+        <w:t xml:space="preserve">, usztywnia drogi oddechowe oraz pokrywa powierzchnie stawowe. W okresie embrionalnym zbudowane </w:t>
+      </w:r>
+      <w:proofErr w:type="spellStart"/>
+      <w:r>
+        <w:rPr>
+          <w:rStyle w:val="Strong"/>
+          <w:b w:val="0"/>
+        </w:rPr>
+        <w:t>sa</w:t>
+      </w:r>
+      <w:proofErr w:type="spellEnd"/>
+      <w:r>
+        <w:rPr>
+          <w:rStyle w:val="Strong"/>
+          <w:b w:val="0"/>
+        </w:rPr>
+        <w:t xml:space="preserve"> z niej </w:t>
+      </w:r>
+      <w:proofErr w:type="spellStart"/>
+      <w:r>
+        <w:rPr>
+          <w:rStyle w:val="Strong"/>
+          <w:b w:val="0"/>
+        </w:rPr>
+        <w:t>kosci</w:t>
+      </w:r>
+      <w:proofErr w:type="spellEnd"/>
+      <w:r>
+        <w:rPr>
+          <w:rStyle w:val="Strong"/>
+          <w:b w:val="0"/>
+        </w:rPr>
+        <w:t xml:space="preserve"> długie, które dzięki specyficznej zdolności tej tkanki do intensywnego wzrostu „od wewnątrz” (</w:t>
+      </w:r>
+      <w:proofErr w:type="spellStart"/>
+      <w:r>
+        <w:rPr>
+          <w:rStyle w:val="Strong"/>
+          <w:b w:val="0"/>
+        </w:rPr>
+        <w:t>srodmiaszowego</w:t>
+      </w:r>
+      <w:proofErr w:type="spellEnd"/>
+      <w:r>
+        <w:rPr>
+          <w:rStyle w:val="Strong"/>
+          <w:b w:val="0"/>
+        </w:rPr>
+        <w:t xml:space="preserve">) mogą szybko </w:t>
+      </w:r>
+      <w:proofErr w:type="spellStart"/>
+      <w:r>
+        <w:rPr>
+          <w:rStyle w:val="Strong"/>
+          <w:b w:val="0"/>
+        </w:rPr>
+        <w:t>powiekszac</w:t>
+      </w:r>
+      <w:proofErr w:type="spellEnd"/>
+      <w:r>
+        <w:rPr>
+          <w:rStyle w:val="Strong"/>
+          <w:b w:val="0"/>
+        </w:rPr>
+        <w:t xml:space="preserve"> swoje rozmiary. W okresie rozwojowym </w:t>
+      </w:r>
+      <w:proofErr w:type="spellStart"/>
+      <w:r>
+        <w:rPr>
+          <w:rStyle w:val="Strong"/>
+          <w:b w:val="0"/>
+        </w:rPr>
+        <w:t>chrzastka</w:t>
+      </w:r>
+      <w:proofErr w:type="spellEnd"/>
+      <w:r>
+        <w:rPr>
+          <w:rStyle w:val="Strong"/>
+          <w:b w:val="0"/>
+        </w:rPr>
+        <w:t xml:space="preserve"> pozostaje na granicy trzonowi i nasad co </w:t>
+      </w:r>
+      <w:proofErr w:type="spellStart"/>
+      <w:r>
+        <w:rPr>
+          <w:rStyle w:val="Strong"/>
+          <w:b w:val="0"/>
+        </w:rPr>
+        <w:t>umozliwia</w:t>
+      </w:r>
+      <w:proofErr w:type="spellEnd"/>
+      <w:r>
+        <w:rPr>
+          <w:rStyle w:val="Strong"/>
+          <w:b w:val="0"/>
+        </w:rPr>
+        <w:t xml:space="preserve"> dalszy wzrost </w:t>
+      </w:r>
+      <w:proofErr w:type="spellStart"/>
+      <w:r>
+        <w:rPr>
+          <w:rStyle w:val="Strong"/>
+          <w:b w:val="0"/>
+        </w:rPr>
+        <w:t>kosci</w:t>
+      </w:r>
+      <w:proofErr w:type="spellEnd"/>
+      <w:r>
+        <w:rPr>
+          <w:rStyle w:val="Strong"/>
+          <w:b w:val="0"/>
+        </w:rPr>
+        <w:t xml:space="preserve"> na </w:t>
+      </w:r>
+      <w:proofErr w:type="spellStart"/>
+      <w:r>
+        <w:rPr>
+          <w:rStyle w:val="Strong"/>
+          <w:b w:val="0"/>
+        </w:rPr>
+        <w:t>dlugosc</w:t>
+      </w:r>
+      <w:proofErr w:type="spellEnd"/>
+      <w:r>
+        <w:rPr>
+          <w:rStyle w:val="Strong"/>
+          <w:b w:val="0"/>
+        </w:rPr>
+        <w:t xml:space="preserve"> (do ok. 22 roku </w:t>
+      </w:r>
+      <w:proofErr w:type="spellStart"/>
+      <w:r>
+        <w:rPr>
+          <w:rStyle w:val="Strong"/>
+          <w:b w:val="0"/>
+        </w:rPr>
+        <w:t>zycia</w:t>
+      </w:r>
+      <w:proofErr w:type="spellEnd"/>
+      <w:r>
+        <w:rPr>
+          <w:rStyle w:val="Strong"/>
+          <w:b w:val="0"/>
+        </w:rPr>
+        <w:t>).</w:t>
+      </w:r>
+    </w:p>
+    <w:p>
+      <w:pPr>
+        <w:jc w:val="both"/>
+        <w:rPr>
+          <w:rStyle w:val="Strong"/>
+          <w:b w:val="0"/>
+        </w:rPr>
+      </w:pPr>
+      <w:r>
+        <w:rPr>
+          <w:rStyle w:val="Strong"/>
+          <w:b w:val="0"/>
+        </w:rPr>
+        <w:tab/>
+        <w:t xml:space="preserve">Istota </w:t>
+      </w:r>
+      <w:proofErr w:type="spellStart"/>
+      <w:r>
+        <w:rPr>
+          <w:rStyle w:val="Strong"/>
+          <w:b w:val="0"/>
+        </w:rPr>
+        <w:t>miedzykomorkowa</w:t>
+      </w:r>
+      <w:proofErr w:type="spellEnd"/>
+      <w:r>
+        <w:rPr>
+          <w:rStyle w:val="Strong"/>
+          <w:b w:val="0"/>
+        </w:rPr>
+        <w:t xml:space="preserve"> chrząstki szklistej zbudowana jest z macierzy i </w:t>
+      </w:r>
+      <w:proofErr w:type="spellStart"/>
+      <w:r>
+        <w:rPr>
+          <w:rStyle w:val="Strong"/>
+          <w:b w:val="0"/>
+        </w:rPr>
+        <w:t>wlokien</w:t>
+      </w:r>
+      <w:proofErr w:type="spellEnd"/>
+      <w:r>
+        <w:rPr>
+          <w:rStyle w:val="Strong"/>
+          <w:b w:val="0"/>
+        </w:rPr>
+        <w:t xml:space="preserve"> kolagenowych. Jakkolwiek sucha masa obu składowych jest podobna, to </w:t>
+      </w:r>
+      <w:r>
+        <w:rPr>
+          <w:rStyle w:val="Strong"/>
+          <w:b w:val="0"/>
+          <w:i/>
+        </w:rPr>
+        <w:t xml:space="preserve">in vivo </w:t>
+      </w:r>
+      <w:r>
+        <w:rPr>
+          <w:rStyle w:val="Strong"/>
+          <w:b w:val="0"/>
+        </w:rPr>
+        <w:t xml:space="preserve">istota podstawowa, dzięki wybitnemu uwodnieniu, zajmuje </w:t>
+      </w:r>
+      <w:proofErr w:type="spellStart"/>
+      <w:r>
+        <w:rPr>
+          <w:rStyle w:val="Strong"/>
+          <w:b w:val="0"/>
+        </w:rPr>
+        <w:t>objetosc</w:t>
+      </w:r>
+      <w:proofErr w:type="spellEnd"/>
+      <w:r>
+        <w:rPr>
+          <w:rStyle w:val="Strong"/>
+          <w:b w:val="0"/>
+        </w:rPr>
+        <w:t xml:space="preserve"> </w:t>
+      </w:r>
+      <w:r>
+        <w:rPr>
+          <w:rStyle w:val="Strong"/>
+          <w:b w:val="0"/>
+        </w:rPr>
+        <w:t xml:space="preserve">kilkadziesiąt razy </w:t>
+      </w:r>
+      <w:proofErr w:type="spellStart"/>
+      <w:r>
+        <w:rPr>
+          <w:rStyle w:val="Strong"/>
+          <w:b w:val="0"/>
+        </w:rPr>
+        <w:t>wieksza</w:t>
+      </w:r>
+      <w:proofErr w:type="spellEnd"/>
+      <w:r>
+        <w:rPr>
+          <w:rStyle w:val="Strong"/>
+          <w:b w:val="0"/>
+        </w:rPr>
+        <w:t>.</w:t>
+      </w:r>
+    </w:p>
+    <w:p>
+      <w:pPr>
+        <w:jc w:val="both"/>
+        <w:rPr>
+          <w:rStyle w:val="Strong"/>
+          <w:b w:val="0"/>
+        </w:rPr>
+      </w:pPr>
+      <w:r>
+        <w:rPr>
+          <w:rStyle w:val="Strong"/>
+          <w:b w:val="0"/>
+        </w:rPr>
+        <w:tab/>
+      </w:r>
+      <w:proofErr w:type="spellStart"/>
+      <w:r>
+        <w:rPr>
+          <w:rStyle w:val="Strong"/>
+          <w:b w:val="0"/>
+        </w:rPr>
+        <w:t>Glownym</w:t>
+      </w:r>
+      <w:proofErr w:type="spellEnd"/>
+      <w:r>
+        <w:rPr>
+          <w:rStyle w:val="Strong"/>
+          <w:b w:val="0"/>
+        </w:rPr>
+        <w:t xml:space="preserve"> składnikiem macierzy </w:t>
+      </w:r>
+      <w:proofErr w:type="spellStart"/>
+      <w:r>
+        <w:rPr>
+          <w:rStyle w:val="Strong"/>
+          <w:b w:val="0"/>
+        </w:rPr>
+        <w:t>sa</w:t>
+      </w:r>
+      <w:proofErr w:type="spellEnd"/>
+      <w:r>
+        <w:rPr>
+          <w:rStyle w:val="Strong"/>
+          <w:b w:val="0"/>
+        </w:rPr>
+        <w:t xml:space="preserve"> agregaty </w:t>
+      </w:r>
+      <w:proofErr w:type="spellStart"/>
+      <w:r>
+        <w:rPr>
+          <w:rStyle w:val="Strong"/>
+          <w:b w:val="0"/>
+        </w:rPr>
+        <w:t>proteoglikanow</w:t>
+      </w:r>
+      <w:proofErr w:type="spellEnd"/>
+      <w:r>
+        <w:rPr>
+          <w:rStyle w:val="Strong"/>
+          <w:b w:val="0"/>
+        </w:rPr>
+        <w:t xml:space="preserve"> powstające przez polaczenie kwasu hialuronowego z wieloma (100-200) </w:t>
+      </w:r>
+      <w:proofErr w:type="spellStart"/>
+      <w:r>
+        <w:rPr>
+          <w:rStyle w:val="Strong"/>
+          <w:b w:val="0"/>
+        </w:rPr>
+        <w:t>czesteczkami</w:t>
+      </w:r>
+      <w:proofErr w:type="spellEnd"/>
+      <w:r>
+        <w:rPr>
+          <w:rStyle w:val="Strong"/>
+          <w:b w:val="0"/>
+        </w:rPr>
+        <w:t xml:space="preserve"> </w:t>
+      </w:r>
+      <w:proofErr w:type="spellStart"/>
+      <w:r>
+        <w:rPr>
+          <w:rStyle w:val="Strong"/>
+          <w:b w:val="0"/>
+        </w:rPr>
+        <w:t>agrekanow</w:t>
+      </w:r>
+      <w:proofErr w:type="spellEnd"/>
+      <w:r>
+        <w:rPr>
+          <w:rStyle w:val="Strong"/>
+          <w:b w:val="0"/>
+        </w:rPr>
+        <w:t xml:space="preserve"> bogatych w </w:t>
+      </w:r>
+      <w:proofErr w:type="spellStart"/>
+      <w:r>
+        <w:rPr>
+          <w:rStyle w:val="Strong"/>
+          <w:b w:val="0"/>
+        </w:rPr>
+        <w:t>chondroitynosiarczany</w:t>
+      </w:r>
+      <w:proofErr w:type="spellEnd"/>
+      <w:r>
+        <w:rPr>
+          <w:rStyle w:val="Strong"/>
+          <w:b w:val="0"/>
+        </w:rPr>
+        <w:t xml:space="preserve"> (w </w:t>
+      </w:r>
+      <w:proofErr w:type="spellStart"/>
+      <w:r>
+        <w:rPr>
+          <w:rStyle w:val="Strong"/>
+          <w:b w:val="0"/>
+        </w:rPr>
+        <w:t>miare</w:t>
+      </w:r>
+      <w:proofErr w:type="spellEnd"/>
+      <w:r>
+        <w:rPr>
+          <w:rStyle w:val="Strong"/>
+          <w:b w:val="0"/>
+        </w:rPr>
+        <w:t xml:space="preserve"> starzenia przybywa </w:t>
+      </w:r>
+      <w:proofErr w:type="spellStart"/>
+      <w:r>
+        <w:rPr>
+          <w:rStyle w:val="Strong"/>
+          <w:b w:val="0"/>
+        </w:rPr>
+        <w:t>keratosiarczanow</w:t>
+      </w:r>
+      <w:proofErr w:type="spellEnd"/>
+      <w:r>
+        <w:rPr>
+          <w:rStyle w:val="Strong"/>
+          <w:b w:val="0"/>
+        </w:rPr>
+        <w:t xml:space="preserve">). </w:t>
+      </w:r>
+    </w:p>
+    <w:p>
+      <w:pPr>
+        <w:jc w:val="both"/>
+        <w:rPr>
+          <w:rStyle w:val="Strong"/>
+          <w:b w:val="0"/>
+        </w:rPr>
+      </w:pPr>
+      <w:proofErr w:type="spellStart"/>
+      <w:r>
+        <w:rPr>
+          <w:rStyle w:val="Strong"/>
+          <w:b w:val="0"/>
+        </w:rPr>
+        <w:t>Tworza</w:t>
+      </w:r>
+      <w:proofErr w:type="spellEnd"/>
+      <w:r>
+        <w:rPr>
+          <w:rStyle w:val="Strong"/>
+          <w:b w:val="0"/>
+        </w:rPr>
+        <w:t xml:space="preserve"> one przestrzenna siec </w:t>
+      </w:r>
+      <w:proofErr w:type="spellStart"/>
+      <w:r>
+        <w:rPr>
+          <w:rStyle w:val="Strong"/>
+          <w:b w:val="0"/>
+        </w:rPr>
+        <w:t>powiazana</w:t>
+      </w:r>
+      <w:proofErr w:type="spellEnd"/>
+      <w:r>
+        <w:rPr>
+          <w:rStyle w:val="Strong"/>
+          <w:b w:val="0"/>
+        </w:rPr>
+        <w:t xml:space="preserve"> z grubszym rusztowaniem </w:t>
+      </w:r>
+      <w:proofErr w:type="spellStart"/>
+      <w:r>
+        <w:rPr>
+          <w:rStyle w:val="Strong"/>
+          <w:b w:val="0"/>
+        </w:rPr>
+        <w:t>wlokien</w:t>
+      </w:r>
+      <w:proofErr w:type="spellEnd"/>
+      <w:r>
+        <w:rPr>
+          <w:rStyle w:val="Strong"/>
+          <w:b w:val="0"/>
+        </w:rPr>
+        <w:t xml:space="preserve"> </w:t>
+      </w:r>
+      <w:proofErr w:type="spellStart"/>
+      <w:r>
+        <w:rPr>
+          <w:rStyle w:val="Strong"/>
+          <w:b w:val="0"/>
+        </w:rPr>
+        <w:t>koleganow</w:t>
+      </w:r>
+      <w:proofErr w:type="spellEnd"/>
+      <w:r>
+        <w:rPr>
+          <w:rStyle w:val="Strong"/>
+          <w:b w:val="0"/>
+        </w:rPr>
+        <w:t xml:space="preserve">. Silne uwodnienie </w:t>
+      </w:r>
+      <w:proofErr w:type="spellStart"/>
+      <w:r>
+        <w:rPr>
+          <w:rStyle w:val="Strong"/>
+          <w:b w:val="0"/>
+        </w:rPr>
+        <w:t>wywolane</w:t>
+      </w:r>
+      <w:proofErr w:type="spellEnd"/>
+      <w:r>
+        <w:rPr>
+          <w:rStyle w:val="Strong"/>
+          <w:b w:val="0"/>
+        </w:rPr>
+        <w:t xml:space="preserve"> wiązaniem </w:t>
+      </w:r>
+      <w:proofErr w:type="spellStart"/>
+      <w:r>
+        <w:rPr>
+          <w:rStyle w:val="Strong"/>
+          <w:b w:val="0"/>
+        </w:rPr>
+        <w:t>jonow</w:t>
+      </w:r>
+      <w:proofErr w:type="spellEnd"/>
+      <w:r>
+        <w:rPr>
+          <w:rStyle w:val="Strong"/>
+          <w:b w:val="0"/>
+        </w:rPr>
+        <w:t xml:space="preserve"> sodowych, a w konsekwencji i H</w:t>
+      </w:r>
+      <w:r>
+        <w:rPr>
+          <w:rStyle w:val="Strong"/>
+          <w:b w:val="0"/>
+          <w:vertAlign w:val="subscript"/>
+        </w:rPr>
+        <w:t>2</w:t>
+      </w:r>
+      <w:r>
+        <w:rPr>
+          <w:rStyle w:val="Strong"/>
+          <w:b w:val="0"/>
+        </w:rPr>
+        <w:t xml:space="preserve">O powoduje, ze wewnętrzne, ujemne </w:t>
+      </w:r>
+      <w:proofErr w:type="spellStart"/>
+      <w:r>
+        <w:rPr>
+          <w:rStyle w:val="Strong"/>
+          <w:b w:val="0"/>
+        </w:rPr>
+        <w:t>ladunki</w:t>
+      </w:r>
+      <w:proofErr w:type="spellEnd"/>
+      <w:r>
+        <w:rPr>
+          <w:rStyle w:val="Strong"/>
+          <w:b w:val="0"/>
+        </w:rPr>
+        <w:t xml:space="preserve"> </w:t>
+      </w:r>
+      <w:proofErr w:type="spellStart"/>
+      <w:r>
+        <w:rPr>
+          <w:rStyle w:val="Strong"/>
+          <w:b w:val="0"/>
+        </w:rPr>
+        <w:t>preoteoglikanow</w:t>
+      </w:r>
+      <w:proofErr w:type="spellEnd"/>
+      <w:r>
+        <w:rPr>
+          <w:rStyle w:val="Strong"/>
+          <w:b w:val="0"/>
+        </w:rPr>
+        <w:t xml:space="preserve"> </w:t>
+      </w:r>
+      <w:proofErr w:type="spellStart"/>
+      <w:r>
+        <w:rPr>
+          <w:rStyle w:val="Strong"/>
+          <w:b w:val="0"/>
+        </w:rPr>
+        <w:t>sa</w:t>
+      </w:r>
+      <w:proofErr w:type="spellEnd"/>
+      <w:r>
+        <w:rPr>
+          <w:rStyle w:val="Strong"/>
+          <w:b w:val="0"/>
+        </w:rPr>
+        <w:t xml:space="preserve"> od siebie oddalone. </w:t>
+      </w:r>
+      <w:proofErr w:type="spellStart"/>
+      <w:r>
+        <w:rPr>
+          <w:rStyle w:val="Strong"/>
+          <w:b w:val="0"/>
+        </w:rPr>
+        <w:t>Sciskanie</w:t>
+      </w:r>
+      <w:proofErr w:type="spellEnd"/>
+      <w:r>
+        <w:rPr>
+          <w:rStyle w:val="Strong"/>
+          <w:b w:val="0"/>
+        </w:rPr>
+        <w:t xml:space="preserve"> chrząstki powoduje „sprężyste” wypchniecie dipoli wodnych, a także zbliżenie jednoimiennych </w:t>
+      </w:r>
+      <w:proofErr w:type="spellStart"/>
+      <w:r>
+        <w:rPr>
+          <w:rStyle w:val="Strong"/>
+          <w:b w:val="0"/>
+        </w:rPr>
+        <w:t>ladunkow</w:t>
+      </w:r>
+      <w:proofErr w:type="spellEnd"/>
+      <w:r>
+        <w:rPr>
+          <w:rStyle w:val="Strong"/>
+          <w:b w:val="0"/>
+        </w:rPr>
+        <w:t xml:space="preserve">, których wzajemne odpychanie </w:t>
+      </w:r>
+      <w:proofErr w:type="spellStart"/>
+      <w:r>
+        <w:rPr>
+          <w:rStyle w:val="Strong"/>
+          <w:b w:val="0"/>
+        </w:rPr>
+        <w:t>umozliwia</w:t>
+      </w:r>
+      <w:proofErr w:type="spellEnd"/>
+      <w:r>
+        <w:rPr>
+          <w:rStyle w:val="Strong"/>
+          <w:b w:val="0"/>
+        </w:rPr>
+        <w:t xml:space="preserve"> </w:t>
+      </w:r>
+      <w:proofErr w:type="spellStart"/>
+      <w:r>
+        <w:rPr>
+          <w:rStyle w:val="Strong"/>
+          <w:b w:val="0"/>
+        </w:rPr>
+        <w:t>powrot</w:t>
+      </w:r>
+      <w:proofErr w:type="spellEnd"/>
+      <w:r>
+        <w:rPr>
+          <w:rStyle w:val="Strong"/>
+          <w:b w:val="0"/>
+        </w:rPr>
+        <w:t xml:space="preserve"> </w:t>
+      </w:r>
+      <w:r>
+        <w:rPr>
+          <w:rStyle w:val="Strong"/>
+          <w:b w:val="0"/>
+        </w:rPr>
+        <w:t xml:space="preserve">do pierwotnego stanu przestrzennego. Zapewnia to chrząstce szklistej </w:t>
+      </w:r>
+      <w:proofErr w:type="spellStart"/>
+      <w:r>
+        <w:rPr>
+          <w:rStyle w:val="Strong"/>
+          <w:b w:val="0"/>
+        </w:rPr>
+        <w:t>szczegolna</w:t>
+      </w:r>
+      <w:proofErr w:type="spellEnd"/>
+      <w:r>
+        <w:rPr>
+          <w:rStyle w:val="Strong"/>
+          <w:b w:val="0"/>
+        </w:rPr>
+        <w:t xml:space="preserve"> </w:t>
+      </w:r>
+      <w:proofErr w:type="spellStart"/>
+      <w:r>
+        <w:rPr>
+          <w:rStyle w:val="Strong"/>
+          <w:b w:val="0"/>
+        </w:rPr>
+        <w:t>wytrzymalosc</w:t>
+      </w:r>
+      <w:proofErr w:type="spellEnd"/>
+      <w:r>
+        <w:rPr>
+          <w:rStyle w:val="Strong"/>
+          <w:b w:val="0"/>
+        </w:rPr>
+        <w:t xml:space="preserve"> na </w:t>
+      </w:r>
+      <w:proofErr w:type="spellStart"/>
+      <w:r>
+        <w:rPr>
+          <w:rStyle w:val="Strong"/>
+          <w:b w:val="0"/>
+        </w:rPr>
+        <w:t>sciskanie</w:t>
+      </w:r>
+      <w:proofErr w:type="spellEnd"/>
+      <w:r>
+        <w:rPr>
+          <w:rStyle w:val="Strong"/>
+          <w:b w:val="0"/>
+        </w:rPr>
+        <w:t xml:space="preserve">. Oprócz roli mechanicznej macierz </w:t>
+      </w:r>
+      <w:proofErr w:type="spellStart"/>
+      <w:r>
+        <w:rPr>
+          <w:rStyle w:val="Strong"/>
+          <w:b w:val="0"/>
+        </w:rPr>
+        <w:t>spelnia</w:t>
+      </w:r>
+      <w:proofErr w:type="spellEnd"/>
+      <w:r>
+        <w:rPr>
+          <w:rStyle w:val="Strong"/>
+          <w:b w:val="0"/>
+        </w:rPr>
+        <w:t xml:space="preserve"> role pośrednika w wymianie substancji odżywczych miedzy naczyniami ochrzęstnej a chondrocytami. Obok </w:t>
+      </w:r>
+      <w:proofErr w:type="spellStart"/>
+      <w:r>
+        <w:rPr>
+          <w:rStyle w:val="Strong"/>
+          <w:b w:val="0"/>
+        </w:rPr>
+        <w:t>proteoglikanow</w:t>
+      </w:r>
+      <w:proofErr w:type="spellEnd"/>
+      <w:r>
+        <w:rPr>
+          <w:rStyle w:val="Strong"/>
+          <w:b w:val="0"/>
+        </w:rPr>
+        <w:t xml:space="preserve"> w formie </w:t>
+      </w:r>
+      <w:proofErr w:type="spellStart"/>
+      <w:r>
+        <w:rPr>
+          <w:rStyle w:val="Strong"/>
+          <w:b w:val="0"/>
+        </w:rPr>
+        <w:t>agregatow</w:t>
+      </w:r>
+      <w:proofErr w:type="spellEnd"/>
+      <w:r>
+        <w:rPr>
+          <w:rStyle w:val="Strong"/>
+          <w:b w:val="0"/>
+        </w:rPr>
+        <w:t xml:space="preserve">, </w:t>
+      </w:r>
+      <w:proofErr w:type="spellStart"/>
+      <w:r>
+        <w:rPr>
+          <w:rStyle w:val="Strong"/>
+          <w:b w:val="0"/>
+        </w:rPr>
+        <w:t>chrzastka</w:t>
+      </w:r>
+      <w:proofErr w:type="spellEnd"/>
+      <w:r>
+        <w:rPr>
+          <w:rStyle w:val="Strong"/>
+          <w:b w:val="0"/>
+        </w:rPr>
+        <w:t xml:space="preserve"> zawiera również pojedyncze cząsteczki</w:t>
+      </w:r>
+      <w:r>
+        <w:rPr>
+          <w:rStyle w:val="Strong"/>
+          <w:b w:val="0"/>
+        </w:rPr>
+        <w:t xml:space="preserve">, np. </w:t>
+      </w:r>
+      <w:proofErr w:type="spellStart"/>
+      <w:r>
+        <w:rPr>
+          <w:rStyle w:val="Strong"/>
+          <w:b w:val="0"/>
+        </w:rPr>
+        <w:t>dekoryny</w:t>
+      </w:r>
+      <w:proofErr w:type="spellEnd"/>
+      <w:r>
+        <w:rPr>
+          <w:rStyle w:val="Strong"/>
+          <w:b w:val="0"/>
+        </w:rPr>
+        <w:t xml:space="preserve"> i proteoglikany-100. Skład macierzy </w:t>
+      </w:r>
+      <w:proofErr w:type="spellStart"/>
+      <w:r>
+        <w:rPr>
+          <w:rStyle w:val="Strong"/>
+          <w:b w:val="0"/>
+        </w:rPr>
+        <w:t>uzupelniaja</w:t>
+      </w:r>
+      <w:proofErr w:type="spellEnd"/>
+      <w:r>
+        <w:rPr>
+          <w:rStyle w:val="Strong"/>
+          <w:b w:val="0"/>
+        </w:rPr>
+        <w:t xml:space="preserve"> </w:t>
+      </w:r>
+      <w:proofErr w:type="spellStart"/>
+      <w:r>
+        <w:rPr>
+          <w:rStyle w:val="Strong"/>
+          <w:b w:val="0"/>
+        </w:rPr>
+        <w:t>bialka</w:t>
+      </w:r>
+      <w:proofErr w:type="spellEnd"/>
+      <w:r>
+        <w:rPr>
+          <w:rStyle w:val="Strong"/>
+          <w:b w:val="0"/>
+        </w:rPr>
+        <w:t xml:space="preserve"> niekolagenowe. </w:t>
+      </w:r>
+    </w:p>
+    <w:p>
+      <w:pPr>
+        <w:jc w:val="both"/>
+        <w:rPr>
+          <w:rStyle w:val="Strong"/>
+          <w:b w:val="0"/>
+        </w:rPr>
+      </w:pPr>
+    </w:p>
+    <w:p>
+      <w:pPr>
+        <w:ind w:firstLine="720"/>
+        <w:jc w:val="both"/>
+        <w:rPr>
+          <w:rStyle w:val="Strong"/>
+          <w:b w:val="0"/>
+        </w:rPr>
+      </w:pPr>
+      <w:proofErr w:type="spellStart"/>
+      <w:r>
+        <w:rPr>
+          <w:rStyle w:val="Strong"/>
+          <w:i/>
+        </w:rPr>
+        <w:t>Wlokna</w:t>
+      </w:r>
+      <w:proofErr w:type="spellEnd"/>
+      <w:r>
+        <w:rPr>
+          <w:rStyle w:val="Strong"/>
+          <w:i/>
+        </w:rPr>
+        <w:t xml:space="preserve"> kolagenowe</w:t>
+      </w:r>
+      <w:r>
+        <w:rPr>
+          <w:rStyle w:val="Strong"/>
+          <w:b w:val="0"/>
+        </w:rPr>
+        <w:t xml:space="preserve"> chrząstki szklistej nie </w:t>
+      </w:r>
+      <w:proofErr w:type="spellStart"/>
+      <w:r>
+        <w:rPr>
+          <w:rStyle w:val="Strong"/>
+          <w:b w:val="0"/>
+        </w:rPr>
+        <w:t>tworza</w:t>
+      </w:r>
+      <w:proofErr w:type="spellEnd"/>
+      <w:r>
+        <w:rPr>
+          <w:rStyle w:val="Strong"/>
+          <w:b w:val="0"/>
+        </w:rPr>
+        <w:t xml:space="preserve"> </w:t>
+      </w:r>
+      <w:proofErr w:type="spellStart"/>
+      <w:r>
+        <w:rPr>
+          <w:rStyle w:val="Strong"/>
+          <w:b w:val="0"/>
+        </w:rPr>
+        <w:t>peczkow</w:t>
+      </w:r>
+      <w:proofErr w:type="spellEnd"/>
+      <w:r>
+        <w:rPr>
+          <w:rStyle w:val="Strong"/>
+          <w:b w:val="0"/>
+        </w:rPr>
+        <w:t xml:space="preserve">, a budujące ja fibryle czasem nie wykazują typowego prążkowanie. </w:t>
+      </w:r>
+      <w:proofErr w:type="spellStart"/>
+      <w:r>
+        <w:rPr>
+          <w:rStyle w:val="Strong"/>
+          <w:b w:val="0"/>
+        </w:rPr>
+        <w:t>Ulozone</w:t>
+      </w:r>
+      <w:proofErr w:type="spellEnd"/>
+      <w:r>
+        <w:rPr>
+          <w:rStyle w:val="Strong"/>
+          <w:b w:val="0"/>
+        </w:rPr>
+        <w:t xml:space="preserve"> </w:t>
+      </w:r>
+      <w:proofErr w:type="spellStart"/>
+      <w:r>
+        <w:rPr>
+          <w:rStyle w:val="Strong"/>
+          <w:b w:val="0"/>
+        </w:rPr>
+        <w:t>sa</w:t>
+      </w:r>
+      <w:proofErr w:type="spellEnd"/>
+      <w:r>
+        <w:rPr>
+          <w:rStyle w:val="Strong"/>
+          <w:b w:val="0"/>
+        </w:rPr>
+        <w:t xml:space="preserve"> w formie </w:t>
+      </w:r>
+      <w:proofErr w:type="spellStart"/>
+      <w:r>
+        <w:rPr>
+          <w:rStyle w:val="Strong"/>
+          <w:b w:val="0"/>
+        </w:rPr>
+        <w:t>gestej</w:t>
+      </w:r>
+      <w:proofErr w:type="spellEnd"/>
+      <w:r>
+        <w:rPr>
+          <w:rStyle w:val="Strong"/>
+          <w:b w:val="0"/>
+        </w:rPr>
+        <w:t xml:space="preserve"> sieci (układ pilśniowy) i </w:t>
+      </w:r>
+      <w:proofErr w:type="spellStart"/>
+      <w:r>
+        <w:rPr>
+          <w:rStyle w:val="Strong"/>
+          <w:b w:val="0"/>
+        </w:rPr>
+        <w:t>sa</w:t>
+      </w:r>
+      <w:proofErr w:type="spellEnd"/>
+      <w:r>
+        <w:rPr>
+          <w:rStyle w:val="Strong"/>
+          <w:b w:val="0"/>
+        </w:rPr>
+        <w:t xml:space="preserve"> niewidoczne w zwykłych preparatach ze względu na swoja cienkość i identyczny z </w:t>
+      </w:r>
+      <w:proofErr w:type="spellStart"/>
+      <w:r>
+        <w:rPr>
+          <w:rStyle w:val="Strong"/>
+          <w:b w:val="0"/>
+        </w:rPr>
+        <w:t>macierza</w:t>
+      </w:r>
+      <w:proofErr w:type="spellEnd"/>
+      <w:r>
+        <w:rPr>
+          <w:rStyle w:val="Strong"/>
+          <w:b w:val="0"/>
+        </w:rPr>
+        <w:t xml:space="preserve"> </w:t>
+      </w:r>
+      <w:proofErr w:type="spellStart"/>
+      <w:r>
+        <w:rPr>
+          <w:rStyle w:val="Strong"/>
+          <w:b w:val="0"/>
+        </w:rPr>
+        <w:t>wspolczynnik</w:t>
+      </w:r>
+      <w:proofErr w:type="spellEnd"/>
+      <w:r>
+        <w:rPr>
+          <w:rStyle w:val="Strong"/>
+          <w:b w:val="0"/>
+        </w:rPr>
+        <w:t xml:space="preserve"> załamania </w:t>
+      </w:r>
+      <w:proofErr w:type="spellStart"/>
+      <w:r>
+        <w:rPr>
+          <w:rStyle w:val="Strong"/>
+          <w:b w:val="0"/>
+        </w:rPr>
+        <w:t>swiatla</w:t>
+      </w:r>
+      <w:proofErr w:type="spellEnd"/>
+      <w:r>
+        <w:rPr>
+          <w:rStyle w:val="Strong"/>
+          <w:b w:val="0"/>
+        </w:rPr>
+        <w:t xml:space="preserve">. Zbudowane </w:t>
+      </w:r>
+      <w:proofErr w:type="spellStart"/>
+      <w:r>
+        <w:rPr>
+          <w:rStyle w:val="Strong"/>
+          <w:b w:val="0"/>
+        </w:rPr>
+        <w:t>sa</w:t>
+      </w:r>
+      <w:proofErr w:type="spellEnd"/>
+      <w:r>
+        <w:rPr>
+          <w:rStyle w:val="Strong"/>
+          <w:b w:val="0"/>
+        </w:rPr>
+        <w:t xml:space="preserve"> </w:t>
+      </w:r>
+      <w:proofErr w:type="spellStart"/>
+      <w:r>
+        <w:rPr>
+          <w:rStyle w:val="Strong"/>
+          <w:b w:val="0"/>
+        </w:rPr>
+        <w:t>glownie</w:t>
+      </w:r>
+      <w:proofErr w:type="spellEnd"/>
+      <w:r>
+        <w:rPr>
+          <w:rStyle w:val="Strong"/>
+          <w:b w:val="0"/>
+        </w:rPr>
+        <w:t xml:space="preserve"> z kolagenu typu II; ponadto w chrząstce </w:t>
+      </w:r>
+      <w:proofErr w:type="spellStart"/>
+      <w:r>
+        <w:rPr>
+          <w:rStyle w:val="Strong"/>
+          <w:b w:val="0"/>
+        </w:rPr>
+        <w:t>wystepuja</w:t>
+      </w:r>
+      <w:proofErr w:type="spellEnd"/>
+      <w:r>
+        <w:rPr>
+          <w:rStyle w:val="Strong"/>
+          <w:b w:val="0"/>
+        </w:rPr>
+        <w:t xml:space="preserve"> </w:t>
+      </w:r>
+      <w:proofErr w:type="spellStart"/>
+      <w:r>
+        <w:rPr>
+          <w:rStyle w:val="Strong"/>
+          <w:b w:val="0"/>
+        </w:rPr>
+        <w:t>niewielke</w:t>
+      </w:r>
+      <w:proofErr w:type="spellEnd"/>
+      <w:r>
+        <w:rPr>
+          <w:rStyle w:val="Strong"/>
+          <w:b w:val="0"/>
+        </w:rPr>
+        <w:t xml:space="preserve"> ilości kolagenu typu I, V, VI, IX, X, XI, XII i XIV. Ich zawartość zależy od rejonu chrząstki oraz miejsca jej występowania w ustroju. Kolageny typu VI i XI </w:t>
+      </w:r>
+      <w:proofErr w:type="spellStart"/>
+      <w:r>
+        <w:rPr>
+          <w:rStyle w:val="Strong"/>
+          <w:b w:val="0"/>
+        </w:rPr>
+        <w:t>wystepuja</w:t>
+      </w:r>
+      <w:proofErr w:type="spellEnd"/>
+      <w:r>
+        <w:rPr>
+          <w:rStyle w:val="Strong"/>
+          <w:b w:val="0"/>
+        </w:rPr>
+        <w:t xml:space="preserve"> </w:t>
+      </w:r>
+      <w:proofErr w:type="spellStart"/>
+      <w:r>
+        <w:rPr>
+          <w:rStyle w:val="Strong"/>
+          <w:b w:val="0"/>
+        </w:rPr>
+        <w:t>glownie</w:t>
+      </w:r>
+      <w:proofErr w:type="spellEnd"/>
+      <w:r>
+        <w:rPr>
+          <w:rStyle w:val="Strong"/>
+          <w:b w:val="0"/>
+        </w:rPr>
+        <w:t xml:space="preserve"> w torebkach otaczających chondrocyty, natomiast kolagen typu IX </w:t>
+      </w:r>
+      <w:proofErr w:type="spellStart"/>
+      <w:r>
+        <w:rPr>
+          <w:rStyle w:val="Strong"/>
+          <w:b w:val="0"/>
+        </w:rPr>
+        <w:t>laczy</w:t>
+      </w:r>
+      <w:proofErr w:type="spellEnd"/>
+      <w:r>
+        <w:rPr>
+          <w:rStyle w:val="Strong"/>
+          <w:b w:val="0"/>
+        </w:rPr>
+        <w:t xml:space="preserve"> </w:t>
+      </w:r>
+      <w:proofErr w:type="spellStart"/>
+      <w:r>
+        <w:rPr>
+          <w:rStyle w:val="Strong"/>
+          <w:b w:val="0"/>
+        </w:rPr>
+        <w:t>wlokna</w:t>
+      </w:r>
+      <w:proofErr w:type="spellEnd"/>
+      <w:r>
+        <w:rPr>
+          <w:rStyle w:val="Strong"/>
+          <w:b w:val="0"/>
+        </w:rPr>
+        <w:t xml:space="preserve"> kolagenowe typu II w punktach krzyżowania, dzięki czemu włókniste utkanie chrząstki przyjmuje </w:t>
+      </w:r>
+      <w:proofErr w:type="spellStart"/>
+      <w:r>
+        <w:rPr>
+          <w:rStyle w:val="Strong"/>
+          <w:b w:val="0"/>
+        </w:rPr>
+        <w:t>postac</w:t>
+      </w:r>
+      <w:proofErr w:type="spellEnd"/>
+      <w:r>
+        <w:rPr>
+          <w:rStyle w:val="Strong"/>
+          <w:b w:val="0"/>
+        </w:rPr>
+        <w:t xml:space="preserve"> sieci.</w:t>
+      </w:r>
+    </w:p>
+    <w:p>
+      <w:pPr>
+        <w:jc w:val="both"/>
+        <w:rPr>
+          <w:rStyle w:val="Strong"/>
+          <w:b w:val="0"/>
+        </w:rPr>
+      </w:pPr>
+      <w:r>
+        <w:rPr>
+          <w:rStyle w:val="Strong"/>
+          <w:b w:val="0"/>
+        </w:rPr>
+        <w:tab/>
+        <w:t xml:space="preserve">Rozmieszczenie macierzy i </w:t>
+      </w:r>
+      <w:proofErr w:type="spellStart"/>
+      <w:r>
+        <w:rPr>
+          <w:rStyle w:val="Strong"/>
+          <w:b w:val="0"/>
+        </w:rPr>
+        <w:t>wlokien</w:t>
+      </w:r>
+      <w:proofErr w:type="spellEnd"/>
+      <w:r>
+        <w:rPr>
+          <w:rStyle w:val="Strong"/>
+          <w:b w:val="0"/>
+        </w:rPr>
+        <w:t xml:space="preserve"> jest w chrząstce szklistej uporządkowane. Macierz skupia się wokół </w:t>
+      </w:r>
+      <w:proofErr w:type="spellStart"/>
+      <w:r>
+        <w:rPr>
+          <w:rStyle w:val="Strong"/>
+          <w:b w:val="0"/>
+        </w:rPr>
+        <w:t>komorek</w:t>
+      </w:r>
+      <w:proofErr w:type="spellEnd"/>
+      <w:r>
+        <w:rPr>
+          <w:rStyle w:val="Strong"/>
+          <w:b w:val="0"/>
+        </w:rPr>
+        <w:t xml:space="preserve">, tworząc kuliste obszary barwiące się </w:t>
+      </w:r>
+      <w:proofErr w:type="spellStart"/>
+      <w:r>
+        <w:rPr>
+          <w:rStyle w:val="Strong"/>
+          <w:b w:val="0"/>
+        </w:rPr>
+        <w:t>zasadochlonnie</w:t>
+      </w:r>
+      <w:proofErr w:type="spellEnd"/>
+      <w:r>
+        <w:rPr>
+          <w:rStyle w:val="Strong"/>
+          <w:b w:val="0"/>
+        </w:rPr>
+        <w:t xml:space="preserve"> i noszące </w:t>
+      </w:r>
+      <w:proofErr w:type="spellStart"/>
+      <w:r>
+        <w:rPr>
+          <w:rStyle w:val="Strong"/>
+          <w:b w:val="0"/>
+        </w:rPr>
+        <w:t>nazwe</w:t>
+      </w:r>
+      <w:proofErr w:type="spellEnd"/>
+      <w:r>
+        <w:rPr>
+          <w:rStyle w:val="Strong"/>
+          <w:b w:val="0"/>
+        </w:rPr>
+        <w:t xml:space="preserve"> terytoriów chrzestnych albo kul </w:t>
+      </w:r>
+      <w:proofErr w:type="spellStart"/>
+      <w:r>
+        <w:rPr>
+          <w:rStyle w:val="Strong"/>
+          <w:b w:val="0"/>
+        </w:rPr>
+        <w:t>chondrynowych</w:t>
+      </w:r>
+      <w:proofErr w:type="spellEnd"/>
+      <w:r>
+        <w:rPr>
+          <w:rStyle w:val="Strong"/>
+          <w:b w:val="0"/>
+        </w:rPr>
+        <w:t xml:space="preserve">. Przestrzenie miedzy nimi zawierają mniej macierzy, natomiast </w:t>
+      </w:r>
+      <w:proofErr w:type="spellStart"/>
+      <w:r>
+        <w:rPr>
+          <w:rStyle w:val="Strong"/>
+          <w:b w:val="0"/>
+        </w:rPr>
+        <w:t>sa</w:t>
+      </w:r>
+      <w:proofErr w:type="spellEnd"/>
+      <w:r>
+        <w:rPr>
+          <w:rStyle w:val="Strong"/>
+          <w:b w:val="0"/>
+        </w:rPr>
+        <w:t xml:space="preserve"> znacznie bogatsze we </w:t>
+      </w:r>
+      <w:proofErr w:type="spellStart"/>
+      <w:r>
+        <w:rPr>
+          <w:rStyle w:val="Strong"/>
+          <w:b w:val="0"/>
+        </w:rPr>
+        <w:t>wlokna</w:t>
+      </w:r>
+      <w:proofErr w:type="spellEnd"/>
+      <w:r>
+        <w:rPr>
+          <w:rStyle w:val="Strong"/>
+          <w:b w:val="0"/>
+        </w:rPr>
+        <w:t xml:space="preserve">, stad </w:t>
+      </w:r>
+      <w:proofErr w:type="spellStart"/>
+      <w:r>
+        <w:rPr>
+          <w:rStyle w:val="Strong"/>
+          <w:b w:val="0"/>
+        </w:rPr>
+        <w:t>wiaza</w:t>
+      </w:r>
+      <w:proofErr w:type="spellEnd"/>
+      <w:r>
+        <w:rPr>
+          <w:rStyle w:val="Strong"/>
+          <w:b w:val="0"/>
+        </w:rPr>
+        <w:t xml:space="preserve"> również barwniki kwaśne. Kule </w:t>
+      </w:r>
+      <w:proofErr w:type="spellStart"/>
+      <w:r>
+        <w:rPr>
+          <w:rStyle w:val="Strong"/>
+          <w:b w:val="0"/>
+        </w:rPr>
+        <w:t>chondrynowe</w:t>
+      </w:r>
+      <w:proofErr w:type="spellEnd"/>
+      <w:r>
+        <w:rPr>
+          <w:rStyle w:val="Strong"/>
+          <w:b w:val="0"/>
+        </w:rPr>
+        <w:t xml:space="preserve"> spoczywają niejako w koszyczkach utworzonych przez esowato przebiegające </w:t>
+      </w:r>
+      <w:proofErr w:type="spellStart"/>
+      <w:r>
+        <w:rPr>
+          <w:rStyle w:val="Strong"/>
+          <w:b w:val="0"/>
+        </w:rPr>
+        <w:t>wlokna</w:t>
+      </w:r>
+      <w:proofErr w:type="spellEnd"/>
+      <w:r>
+        <w:rPr>
+          <w:rStyle w:val="Strong"/>
+          <w:b w:val="0"/>
+        </w:rPr>
+        <w:t xml:space="preserve"> (układ </w:t>
+      </w:r>
+      <w:proofErr w:type="spellStart"/>
+      <w:r>
+        <w:rPr>
+          <w:rStyle w:val="Strong"/>
+          <w:b w:val="0"/>
+        </w:rPr>
+        <w:t>pudelkowy</w:t>
+      </w:r>
+      <w:proofErr w:type="spellEnd"/>
+      <w:r>
+        <w:rPr>
+          <w:rStyle w:val="Strong"/>
+          <w:b w:val="0"/>
+        </w:rPr>
+        <w:t xml:space="preserve">), co dodatkowo </w:t>
+      </w:r>
+      <w:proofErr w:type="spellStart"/>
+      <w:r>
+        <w:rPr>
+          <w:rStyle w:val="Strong"/>
+          <w:b w:val="0"/>
+        </w:rPr>
+        <w:t>zwieksza</w:t>
+      </w:r>
+      <w:proofErr w:type="spellEnd"/>
+      <w:r>
+        <w:rPr>
+          <w:rStyle w:val="Strong"/>
+          <w:b w:val="0"/>
+        </w:rPr>
+        <w:t xml:space="preserve"> odporność mechaniczna chrząstki. </w:t>
+      </w:r>
+    </w:p>
+    <w:p>
+      <w:pPr>
+        <w:jc w:val="both"/>
+        <w:rPr>
+          <w:rStyle w:val="Strong"/>
+          <w:b w:val="0"/>
+        </w:rPr>
+      </w:pPr>
+    </w:p>
+    <w:p>
+      <w:pPr>
+        <w:keepNext/>
+        <w:jc w:val="both"/>
+      </w:pPr>
+      <w:r>
+        <w:rPr>
+          <w:bCs/>
+          <w:noProof/>
+          <w:lang w:val="en-US"/>
+        </w:rPr>
+        <w:drawing>
+          <wp:inline distT="0" distB="0" distL="0" distR="0" wp14:anchorId="4FEE70C8" wp14:editId="061B0336">
+            <wp:extent cx="5270500" cy="2440940"/>
+            <wp:effectExtent l="0" t="0" r="12700" b="0"/>
+            <wp:docPr id="2" name="Picture 2"/>
+            <wp:cNvGraphicFramePr>
+              <a:graphicFrameLocks xmlns:a="http://schemas.openxmlformats.org/drawingml/2006/main" noChangeAspect="1"/>
+            </wp:cNvGraphicFramePr>
+            <a:graphic xmlns:a="http://schemas.openxmlformats.org/drawingml/2006/main">
+              <a:graphicData uri="http://schemas.openxmlformats.org/drawingml/2006/picture">
+                <pic:pic xmlns:pic="http://schemas.openxmlformats.org/drawingml/2006/picture">
+                  <pic:nvPicPr>
+                    <pic:cNvPr id="0" name="chrzastkarodzaje.jpeg"/>
+                    <pic:cNvPicPr/>
+                  </pic:nvPicPr>
+                  <pic:blipFill>
+                    <a:blip r:embed="rId10">
+                      <a:extLst>
+                        <a:ext uri="{28A0092B-C50C-407E-A947-70E740481C1C}">
+                          <a14:useLocalDpi xmlns:a14="http://schemas.microsoft.com/office/drawing/2010/main" val="0"/>
+                        </a:ext>
+                      </a:extLst>
+                    </a:blip>
+                    <a:stretch>
+                      <a:fillRect/>
+                    </a:stretch>
+                  </pic:blipFill>
+                  <pic:spPr>
+                    <a:xfrm>
+                      <a:off x="0" y="0"/>
+                      <a:ext cx="5270500" cy="2440940"/>
+                    </a:xfrm>
+                    <a:prstGeom prst="rect">
+                      <a:avLst/>
+                    </a:prstGeom>
+                  </pic:spPr>
+                </pic:pic>
+              </a:graphicData>
+            </a:graphic>
+          </wp:inline>
+        </w:drawing>
+      </w:r>
+    </w:p>
+    <w:p>
+      <w:pPr>
+        <w:pStyle w:val="Caption"/>
+        <w:jc w:val="both"/>
+      </w:pPr>
+      <w:r>
+        <w:t xml:space="preserve">Rysunek </w:t>
+      </w:r>
+      <w:fldSimple w:instr=" SEQ Rysunek \* ARABIC ">
+        <w:r>
+          <w:rPr>
+            <w:noProof/>
+          </w:rPr>
+          <w:t>2</w:t>
+        </w:r>
+      </w:fldSimple>
+      <w:r>
+        <w:t xml:space="preserve">. Budowa </w:t>
+      </w:r>
+      <w:proofErr w:type="spellStart"/>
+      <w:r>
+        <w:t>roznych</w:t>
+      </w:r>
+      <w:proofErr w:type="spellEnd"/>
+      <w:r>
+        <w:t xml:space="preserve"> </w:t>
+      </w:r>
+      <w:proofErr w:type="spellStart"/>
+      <w:r>
+        <w:t>typow</w:t>
+      </w:r>
+      <w:proofErr w:type="spellEnd"/>
+      <w:r>
+        <w:t xml:space="preserve"> chrząstki. A. </w:t>
+      </w:r>
+      <w:proofErr w:type="spellStart"/>
+      <w:r>
+        <w:t>Chrzastka</w:t>
+      </w:r>
+      <w:proofErr w:type="spellEnd"/>
+      <w:r>
+        <w:t xml:space="preserve"> szklista; t-terytorium chrzestne (kula chondrocytowa) z grupa </w:t>
+      </w:r>
+      <w:proofErr w:type="spellStart"/>
+      <w:r>
+        <w:t>izogeniczna</w:t>
+      </w:r>
+      <w:proofErr w:type="spellEnd"/>
+      <w:r>
+        <w:t xml:space="preserve"> </w:t>
+      </w:r>
+      <w:proofErr w:type="spellStart"/>
+      <w:r>
+        <w:t>komorek</w:t>
+      </w:r>
+      <w:proofErr w:type="spellEnd"/>
+      <w:r>
+        <w:t xml:space="preserve">; </w:t>
+      </w:r>
+      <w:proofErr w:type="spellStart"/>
+      <w:r>
+        <w:t>pm</w:t>
+      </w:r>
+      <w:proofErr w:type="spellEnd"/>
+      <w:r>
+        <w:t xml:space="preserve">-przestrzenie </w:t>
+      </w:r>
+      <w:proofErr w:type="spellStart"/>
+      <w:r>
+        <w:t>miedzyterytorialne</w:t>
+      </w:r>
+      <w:proofErr w:type="spellEnd"/>
+      <w:r>
+        <w:t>; o-</w:t>
+      </w:r>
+      <w:proofErr w:type="spellStart"/>
+      <w:r>
+        <w:t>ochrzestna</w:t>
+      </w:r>
+      <w:proofErr w:type="spellEnd"/>
+      <w:r>
+        <w:t xml:space="preserve">. B. </w:t>
+      </w:r>
+      <w:proofErr w:type="spellStart"/>
+      <w:r>
+        <w:t>Chrzastka</w:t>
+      </w:r>
+      <w:proofErr w:type="spellEnd"/>
+      <w:r>
+        <w:t xml:space="preserve"> </w:t>
+      </w:r>
+      <w:proofErr w:type="spellStart"/>
+      <w:r>
+        <w:t>wloknista</w:t>
+      </w:r>
+      <w:proofErr w:type="spellEnd"/>
+      <w:r>
+        <w:t xml:space="preserve">; </w:t>
+      </w:r>
+      <w:proofErr w:type="spellStart"/>
+      <w:r>
+        <w:t>pk-peczki</w:t>
+      </w:r>
+      <w:proofErr w:type="spellEnd"/>
+      <w:r>
+        <w:t xml:space="preserve"> </w:t>
+      </w:r>
+      <w:proofErr w:type="spellStart"/>
+      <w:r>
+        <w:t>wlokien</w:t>
+      </w:r>
+      <w:proofErr w:type="spellEnd"/>
+      <w:r>
+        <w:t xml:space="preserve"> kolagenowych; c-chondrocyty; </w:t>
+      </w:r>
+      <w:proofErr w:type="spellStart"/>
+      <w:r>
+        <w:t>ws-wlokna</w:t>
+      </w:r>
+      <w:proofErr w:type="spellEnd"/>
+      <w:r>
+        <w:t xml:space="preserve"> sprężyste</w:t>
+      </w:r>
+      <w:r>
+        <w:t>; c-</w:t>
+      </w:r>
+      <w:r>
+        <w:t>chondrocyty</w:t>
+      </w:r>
+    </w:p>
+    <w:p>
+      <w:pPr>
+        <w:jc w:val="both"/>
+      </w:pPr>
+      <w:r>
+        <w:tab/>
+      </w:r>
+      <w:proofErr w:type="spellStart"/>
+      <w:r>
+        <w:rPr>
+          <w:b/>
+          <w:i/>
+        </w:rPr>
+        <w:t>Komorki</w:t>
+      </w:r>
+      <w:proofErr w:type="spellEnd"/>
+      <w:r>
+        <w:rPr>
+          <w:b/>
+          <w:i/>
+        </w:rPr>
+        <w:t xml:space="preserve"> chrzestne </w:t>
+      </w:r>
+      <w:r>
+        <w:t xml:space="preserve">– (chondrocyty) </w:t>
+      </w:r>
+      <w:proofErr w:type="spellStart"/>
+      <w:r>
+        <w:t>znajduja</w:t>
+      </w:r>
+      <w:proofErr w:type="spellEnd"/>
+      <w:r>
+        <w:t xml:space="preserve"> się w jamkach </w:t>
+      </w:r>
+      <w:proofErr w:type="spellStart"/>
+      <w:r>
+        <w:t>lezacych</w:t>
+      </w:r>
+      <w:proofErr w:type="spellEnd"/>
+      <w:r>
+        <w:t xml:space="preserve"> w centrum każdego terytoria chrzestnego. Mogą </w:t>
+      </w:r>
+      <w:proofErr w:type="spellStart"/>
+      <w:r>
+        <w:t>wystepowac</w:t>
+      </w:r>
+      <w:proofErr w:type="spellEnd"/>
+      <w:r>
+        <w:t xml:space="preserve"> pojedynczo lub po kilka jako tzw. grupa </w:t>
+      </w:r>
+      <w:proofErr w:type="spellStart"/>
+      <w:r>
+        <w:t>izogeniczna</w:t>
+      </w:r>
+      <w:proofErr w:type="spellEnd"/>
+      <w:r>
+        <w:t xml:space="preserve"> </w:t>
+      </w:r>
+      <w:proofErr w:type="spellStart"/>
+      <w:r>
+        <w:t>powstala</w:t>
+      </w:r>
+      <w:proofErr w:type="spellEnd"/>
+      <w:r>
+        <w:t xml:space="preserve"> przez </w:t>
+      </w:r>
+      <w:proofErr w:type="spellStart"/>
+      <w:r>
+        <w:t>podzial</w:t>
+      </w:r>
+      <w:proofErr w:type="spellEnd"/>
+      <w:r>
+        <w:t xml:space="preserve"> jednej komórki. </w:t>
+      </w:r>
+      <w:proofErr w:type="spellStart"/>
+      <w:r>
+        <w:t>Zaleznie</w:t>
+      </w:r>
+      <w:proofErr w:type="spellEnd"/>
+      <w:r>
+        <w:t xml:space="preserve"> od wieku </w:t>
+      </w:r>
+      <w:r>
+        <w:t xml:space="preserve">i </w:t>
+      </w:r>
+      <w:proofErr w:type="spellStart"/>
+      <w:r>
+        <w:t>polozenia</w:t>
+      </w:r>
+      <w:proofErr w:type="spellEnd"/>
+      <w:r>
+        <w:t xml:space="preserve"> w chrząstce komórki maja kształt owalny lub kulisty. Zawierają one silnie rozwinięty aparat </w:t>
+      </w:r>
+      <w:proofErr w:type="spellStart"/>
+      <w:r>
+        <w:t>Golgiego</w:t>
+      </w:r>
+      <w:proofErr w:type="spellEnd"/>
+      <w:r>
+        <w:t xml:space="preserve"> (zwłaszcza komórki aktywne, chondroblasty, </w:t>
+      </w:r>
+      <w:proofErr w:type="spellStart"/>
+      <w:r>
+        <w:t>syntezujace</w:t>
+      </w:r>
+      <w:proofErr w:type="spellEnd"/>
+      <w:r>
+        <w:t xml:space="preserve"> składniki istoty </w:t>
+      </w:r>
+      <w:proofErr w:type="spellStart"/>
+      <w:r>
+        <w:t>miedzykomorkowej</w:t>
+      </w:r>
+      <w:proofErr w:type="spellEnd"/>
+      <w:r>
+        <w:t xml:space="preserve">). Nawet w dojrzalej chrząstce substancja </w:t>
+      </w:r>
+      <w:proofErr w:type="spellStart"/>
+      <w:r>
+        <w:t>miedzykomorkowa</w:t>
+      </w:r>
+      <w:proofErr w:type="spellEnd"/>
+      <w:r>
+        <w:t xml:space="preserve"> ulega </w:t>
+      </w:r>
+      <w:proofErr w:type="spellStart"/>
+      <w:r>
+        <w:t>ciaglej</w:t>
+      </w:r>
+      <w:proofErr w:type="spellEnd"/>
+      <w:r>
+        <w:t xml:space="preserve"> wymianie. Stad chondrocyty stale produkują jej składniki oraz enzymy degradujące zarówno składniki macierzy, jak i </w:t>
+      </w:r>
+      <w:proofErr w:type="spellStart"/>
+      <w:r>
+        <w:t>wlokna</w:t>
+      </w:r>
+      <w:proofErr w:type="spellEnd"/>
+      <w:r>
+        <w:t xml:space="preserve">. </w:t>
+      </w:r>
+    </w:p>
+    <w:p>
+      <w:pPr>
+        <w:jc w:val="both"/>
+      </w:pPr>
+      <w:r>
+        <w:tab/>
+        <w:t xml:space="preserve">Czynność </w:t>
+      </w:r>
+      <w:proofErr w:type="spellStart"/>
+      <w:r>
+        <w:t>komorek</w:t>
+      </w:r>
+      <w:proofErr w:type="spellEnd"/>
+      <w:r>
+        <w:t xml:space="preserve"> chrzestnych jest regulowana działaniem </w:t>
+      </w:r>
+      <w:proofErr w:type="spellStart"/>
+      <w:r>
+        <w:t>hormonow</w:t>
+      </w:r>
+      <w:proofErr w:type="spellEnd"/>
+      <w:r>
+        <w:t xml:space="preserve"> i </w:t>
+      </w:r>
+      <w:proofErr w:type="spellStart"/>
+      <w:r>
+        <w:t>mediatorow</w:t>
+      </w:r>
+      <w:proofErr w:type="spellEnd"/>
+      <w:r>
+        <w:t xml:space="preserve"> lokalnych: parathormonu, kalcytoniny, tyroksyny, </w:t>
+      </w:r>
+      <w:proofErr w:type="spellStart"/>
+      <w:r>
+        <w:t>hormonow</w:t>
+      </w:r>
+      <w:proofErr w:type="spellEnd"/>
+      <w:r>
+        <w:t xml:space="preserve"> płciowych, </w:t>
+      </w:r>
+      <w:proofErr w:type="spellStart"/>
+      <w:r>
+        <w:t>somatomedyn</w:t>
+      </w:r>
+      <w:proofErr w:type="spellEnd"/>
+      <w:r>
+        <w:t xml:space="preserve"> (zwłaszcza w chrząstce wzrostowej), niektórych </w:t>
+      </w:r>
+      <w:proofErr w:type="spellStart"/>
+      <w:r>
+        <w:t>czynnikow</w:t>
+      </w:r>
+      <w:proofErr w:type="spellEnd"/>
+      <w:r>
+        <w:t xml:space="preserve"> wzrostu i interleukin, a także oddziaływaniem sil mechanicznych. To ostatnie przenoszone jest z macierzy za pośrednictwem </w:t>
+      </w:r>
+      <w:proofErr w:type="spellStart"/>
+      <w:r>
+        <w:t>integryn</w:t>
+      </w:r>
+      <w:proofErr w:type="spellEnd"/>
+      <w:r>
+        <w:rPr>
+          <w:rStyle w:val="FootnoteReference"/>
+        </w:rPr>
+        <w:footnoteReference w:id="4"/>
+      </w:r>
+      <w:r>
+        <w:t xml:space="preserve"> i </w:t>
+      </w:r>
+      <w:proofErr w:type="spellStart"/>
+      <w:r>
+        <w:t>chondronektyny</w:t>
+      </w:r>
+      <w:proofErr w:type="spellEnd"/>
+      <w:r>
+        <w:rPr>
+          <w:rStyle w:val="FootnoteReference"/>
+        </w:rPr>
+        <w:footnoteReference w:id="5"/>
+      </w:r>
+      <w:r>
+        <w:t xml:space="preserve">, a z </w:t>
+      </w:r>
+      <w:proofErr w:type="spellStart"/>
+      <w:r>
+        <w:t>wlokien</w:t>
+      </w:r>
+      <w:proofErr w:type="spellEnd"/>
+      <w:r>
+        <w:t xml:space="preserve"> kolagenowych poprzez specjalne </w:t>
+      </w:r>
+      <w:proofErr w:type="spellStart"/>
+      <w:r>
+        <w:t>bialko</w:t>
+      </w:r>
+      <w:proofErr w:type="spellEnd"/>
+      <w:r>
+        <w:t xml:space="preserve">, zwane </w:t>
+      </w:r>
+      <w:proofErr w:type="spellStart"/>
+      <w:r>
+        <w:t>ankoryna</w:t>
+      </w:r>
+      <w:proofErr w:type="spellEnd"/>
+      <w:r>
+        <w:t xml:space="preserve"> kolagenu typu II. </w:t>
+      </w:r>
+    </w:p>
+    <w:p>
+      <w:pPr>
+        <w:jc w:val="both"/>
+      </w:pPr>
+      <w:r>
+        <w:tab/>
+      </w:r>
+      <w:proofErr w:type="spellStart"/>
+      <w:r>
+        <w:t>Komorki</w:t>
+      </w:r>
+      <w:proofErr w:type="spellEnd"/>
+      <w:r>
+        <w:t xml:space="preserve"> chrzestne </w:t>
+      </w:r>
+      <w:proofErr w:type="spellStart"/>
+      <w:r>
+        <w:t>lezace</w:t>
+      </w:r>
+      <w:proofErr w:type="spellEnd"/>
+      <w:r>
+        <w:t xml:space="preserve"> zbyt daleko od </w:t>
+      </w:r>
+      <w:proofErr w:type="spellStart"/>
+      <w:r>
+        <w:t>zrodel</w:t>
+      </w:r>
+      <w:proofErr w:type="spellEnd"/>
+      <w:r>
+        <w:t xml:space="preserve"> odżywiania mogą </w:t>
+      </w:r>
+      <w:proofErr w:type="spellStart"/>
+      <w:r>
+        <w:t>ginac</w:t>
+      </w:r>
+      <w:proofErr w:type="spellEnd"/>
+      <w:r>
+        <w:t xml:space="preserve">; towarzyszy temu odkładanie w chrząstce substancji nieorganicznych (mineralizacja). W przypadku uszkodzenia </w:t>
+      </w:r>
+      <w:proofErr w:type="spellStart"/>
+      <w:r>
+        <w:t>chrzastka</w:t>
+      </w:r>
+      <w:proofErr w:type="spellEnd"/>
+      <w:r>
+        <w:t xml:space="preserve"> nie regeneruje się, a ubytek </w:t>
+      </w:r>
+      <w:proofErr w:type="spellStart"/>
+      <w:r>
+        <w:t>zastepowany</w:t>
+      </w:r>
+      <w:proofErr w:type="spellEnd"/>
+      <w:r>
+        <w:t xml:space="preserve"> jest tkanka </w:t>
+      </w:r>
+      <w:proofErr w:type="spellStart"/>
+      <w:r>
+        <w:t>laczna</w:t>
+      </w:r>
+      <w:proofErr w:type="spellEnd"/>
+      <w:r>
+        <w:t xml:space="preserve"> </w:t>
+      </w:r>
+      <w:proofErr w:type="spellStart"/>
+      <w:r>
+        <w:t>wloknista</w:t>
+      </w:r>
+      <w:proofErr w:type="spellEnd"/>
+      <w:r>
+        <w:t xml:space="preserve">. </w:t>
+      </w:r>
+    </w:p>
+    <w:p>
+      <w:pPr>
+        <w:jc w:val="both"/>
+      </w:pPr>
+    </w:p>
+    <w:p>
+      <w:pPr>
+        <w:jc w:val="both"/>
+        <w:rPr>
+          <w:b/>
+        </w:rPr>
+      </w:pPr>
+      <w:proofErr w:type="spellStart"/>
+      <w:r>
+        <w:rPr>
+          <w:b/>
+        </w:rPr>
+        <w:t>Chrzastka</w:t>
+      </w:r>
+      <w:proofErr w:type="spellEnd"/>
+      <w:r>
+        <w:rPr>
+          <w:b/>
+        </w:rPr>
+        <w:t xml:space="preserve"> </w:t>
+      </w:r>
+      <w:proofErr w:type="spellStart"/>
+      <w:r>
+        <w:rPr>
+          <w:b/>
+        </w:rPr>
+        <w:t>sprezysta</w:t>
+      </w:r>
+      <w:proofErr w:type="spellEnd"/>
+    </w:p>
+    <w:p>
+      <w:pPr>
+        <w:jc w:val="both"/>
+        <w:rPr>
+          <w:b/>
+        </w:rPr>
+      </w:pPr>
+    </w:p>
+    <w:p>
+      <w:pPr>
+        <w:jc w:val="both"/>
+      </w:pPr>
+      <w:r>
+        <w:rPr>
+          <w:b/>
+        </w:rPr>
+        <w:tab/>
+      </w:r>
+      <w:proofErr w:type="spellStart"/>
+      <w:r>
+        <w:t>Ogolna</w:t>
+      </w:r>
+      <w:proofErr w:type="spellEnd"/>
+      <w:r>
+        <w:t xml:space="preserve"> budowa przypomina </w:t>
+      </w:r>
+      <w:proofErr w:type="spellStart"/>
+      <w:r>
+        <w:t>chrzastke</w:t>
+      </w:r>
+      <w:proofErr w:type="spellEnd"/>
+      <w:r>
+        <w:t xml:space="preserve"> szklista o słabiej rozwiniętych terytoriach chrzestnych i mniejszej ilości </w:t>
+      </w:r>
+      <w:proofErr w:type="spellStart"/>
+      <w:r>
+        <w:t>wlokien</w:t>
+      </w:r>
+      <w:proofErr w:type="spellEnd"/>
+      <w:r>
+        <w:t xml:space="preserve"> kolagenowych (kolagen typu II). Cecha, która ja </w:t>
+      </w:r>
+      <w:proofErr w:type="spellStart"/>
+      <w:r>
+        <w:t>wyroznia</w:t>
+      </w:r>
+      <w:proofErr w:type="spellEnd"/>
+      <w:r>
+        <w:t xml:space="preserve">, jest </w:t>
+      </w:r>
+      <w:r>
+        <w:t xml:space="preserve">obecność </w:t>
+      </w:r>
+      <w:r>
+        <w:t xml:space="preserve">sieci zbudowanej z licznych </w:t>
+      </w:r>
+      <w:proofErr w:type="spellStart"/>
+      <w:r>
+        <w:t>wlokien</w:t>
+      </w:r>
+      <w:proofErr w:type="spellEnd"/>
+      <w:r>
+        <w:t xml:space="preserve"> sprężystych, tym grubszych i gęściej </w:t>
+      </w:r>
+      <w:proofErr w:type="spellStart"/>
+      <w:r>
+        <w:t>ulozonych</w:t>
+      </w:r>
+      <w:proofErr w:type="spellEnd"/>
+      <w:r>
+        <w:t xml:space="preserve">, im </w:t>
+      </w:r>
+      <w:proofErr w:type="spellStart"/>
+      <w:r>
+        <w:t>chrzastka</w:t>
+      </w:r>
+      <w:proofErr w:type="spellEnd"/>
+      <w:r>
+        <w:t xml:space="preserve"> jest bardziej </w:t>
+      </w:r>
+      <w:proofErr w:type="spellStart"/>
+      <w:r>
+        <w:t>dojrzala</w:t>
+      </w:r>
+      <w:proofErr w:type="spellEnd"/>
+      <w:r>
+        <w:t xml:space="preserve"> (w rejonach centralnych, najdalszych od chrzestnej).</w:t>
+      </w:r>
+    </w:p>
+    <w:p>
+      <w:pPr>
+        <w:jc w:val="both"/>
+      </w:pPr>
+      <w:r>
+        <w:tab/>
+      </w:r>
+      <w:proofErr w:type="spellStart"/>
+      <w:r>
+        <w:t>Chrzastka</w:t>
+      </w:r>
+      <w:proofErr w:type="spellEnd"/>
+      <w:r>
+        <w:t xml:space="preserve"> </w:t>
+      </w:r>
+      <w:proofErr w:type="spellStart"/>
+      <w:r>
+        <w:t>sprezysta</w:t>
+      </w:r>
+      <w:proofErr w:type="spellEnd"/>
+      <w:r>
+        <w:t xml:space="preserve"> </w:t>
+      </w:r>
+      <w:proofErr w:type="spellStart"/>
+      <w:r>
+        <w:t>wystepuje</w:t>
+      </w:r>
+      <w:proofErr w:type="spellEnd"/>
+      <w:r>
+        <w:t xml:space="preserve"> w uchu zewnętrznym (</w:t>
+      </w:r>
+      <w:proofErr w:type="spellStart"/>
+      <w:r>
+        <w:t>malzowina</w:t>
+      </w:r>
+      <w:proofErr w:type="spellEnd"/>
+      <w:r>
+        <w:t xml:space="preserve"> uszna, </w:t>
+      </w:r>
+      <w:proofErr w:type="spellStart"/>
+      <w:r>
+        <w:t>sciana</w:t>
+      </w:r>
+      <w:proofErr w:type="spellEnd"/>
+      <w:r>
+        <w:t xml:space="preserve"> </w:t>
+      </w:r>
+      <w:proofErr w:type="spellStart"/>
+      <w:r>
+        <w:t>kanalu</w:t>
+      </w:r>
+      <w:proofErr w:type="spellEnd"/>
+      <w:r>
+        <w:t xml:space="preserve"> słuchowego zewnętrznego, </w:t>
+      </w:r>
+      <w:proofErr w:type="spellStart"/>
+      <w:r>
+        <w:t>trabka</w:t>
+      </w:r>
+      <w:proofErr w:type="spellEnd"/>
+      <w:r>
+        <w:t xml:space="preserve"> </w:t>
+      </w:r>
+      <w:proofErr w:type="spellStart"/>
+      <w:r>
+        <w:t>sluchowa</w:t>
+      </w:r>
+      <w:proofErr w:type="spellEnd"/>
+      <w:r>
+        <w:t xml:space="preserve">), w </w:t>
+      </w:r>
+      <w:proofErr w:type="spellStart"/>
+      <w:r>
+        <w:t>naglosni</w:t>
+      </w:r>
+      <w:proofErr w:type="spellEnd"/>
+      <w:r>
+        <w:t xml:space="preserve">, w </w:t>
+      </w:r>
+      <w:proofErr w:type="spellStart"/>
+      <w:r>
+        <w:t>scianie</w:t>
+      </w:r>
+      <w:proofErr w:type="spellEnd"/>
+      <w:r>
+        <w:t xml:space="preserve"> małych oskrzeli, tworzy niektóre chrząstki krtani.</w:t>
+      </w:r>
+    </w:p>
+    <w:p>
+      <w:pPr>
+        <w:jc w:val="both"/>
+      </w:pPr>
+    </w:p>
+    <w:p>
+      <w:pPr>
+        <w:jc w:val="both"/>
+        <w:rPr>
+          <w:b/>
+        </w:rPr>
+      </w:pPr>
+      <w:proofErr w:type="spellStart"/>
+      <w:r>
+        <w:rPr>
+          <w:b/>
+        </w:rPr>
+        <w:t>Chrzastka</w:t>
+      </w:r>
+      <w:proofErr w:type="spellEnd"/>
+      <w:r>
+        <w:rPr>
+          <w:b/>
+        </w:rPr>
+        <w:t xml:space="preserve"> </w:t>
+      </w:r>
+      <w:proofErr w:type="spellStart"/>
+      <w:r>
+        <w:rPr>
+          <w:b/>
+        </w:rPr>
+        <w:t>wloknista</w:t>
+      </w:r>
+      <w:proofErr w:type="spellEnd"/>
+    </w:p>
+    <w:p>
+      <w:pPr>
+        <w:jc w:val="both"/>
+        <w:rPr>
+          <w:b/>
+        </w:rPr>
+      </w:pPr>
+    </w:p>
+    <w:p>
+      <w:pPr>
+        <w:jc w:val="both"/>
+      </w:pPr>
+      <w:r>
+        <w:tab/>
+        <w:t xml:space="preserve">Zbudowana jest z grubych </w:t>
+      </w:r>
+      <w:proofErr w:type="spellStart"/>
+      <w:r>
+        <w:t>peczkow</w:t>
+      </w:r>
+      <w:proofErr w:type="spellEnd"/>
+      <w:r>
+        <w:t xml:space="preserve"> </w:t>
+      </w:r>
+      <w:proofErr w:type="spellStart"/>
+      <w:r>
+        <w:t>wlokien</w:t>
+      </w:r>
+      <w:proofErr w:type="spellEnd"/>
+      <w:r>
+        <w:t xml:space="preserve"> kolagenowych (kolagen typu I), </w:t>
+      </w:r>
+      <w:proofErr w:type="spellStart"/>
+      <w:r>
+        <w:t>ulozonych</w:t>
+      </w:r>
+      <w:proofErr w:type="spellEnd"/>
+      <w:r>
+        <w:t xml:space="preserve"> </w:t>
+      </w:r>
+      <w:proofErr w:type="spellStart"/>
+      <w:r>
+        <w:t>rownolegle</w:t>
+      </w:r>
+      <w:proofErr w:type="spellEnd"/>
+      <w:r>
+        <w:t xml:space="preserve">, czym przypomina </w:t>
+      </w:r>
+      <w:proofErr w:type="spellStart"/>
+      <w:r>
+        <w:t>sciegno</w:t>
+      </w:r>
+      <w:proofErr w:type="spellEnd"/>
+      <w:r>
+        <w:t xml:space="preserve">; kolageny innych </w:t>
+      </w:r>
+      <w:proofErr w:type="spellStart"/>
+      <w:r>
+        <w:t>typow</w:t>
+      </w:r>
+      <w:proofErr w:type="spellEnd"/>
+      <w:r>
+        <w:t xml:space="preserve"> </w:t>
+      </w:r>
+      <w:proofErr w:type="spellStart"/>
+      <w:r>
+        <w:t>wystepuja</w:t>
+      </w:r>
+      <w:proofErr w:type="spellEnd"/>
+      <w:r>
+        <w:t xml:space="preserve"> tylko w nieznacznej ilości. Powstaje jako tkanka </w:t>
+      </w:r>
+      <w:proofErr w:type="spellStart"/>
+      <w:r>
+        <w:t>laczna</w:t>
+      </w:r>
+      <w:proofErr w:type="spellEnd"/>
+      <w:r>
+        <w:t xml:space="preserve"> zbita o układzie regularnym, której komórki (fibroblasty</w:t>
+      </w:r>
+      <w:r>
+        <w:rPr>
+          <w:rStyle w:val="FootnoteReference"/>
+        </w:rPr>
+        <w:footnoteReference w:id="6"/>
+      </w:r>
+      <w:r>
+        <w:t xml:space="preserve">) </w:t>
+      </w:r>
+      <w:proofErr w:type="spellStart"/>
+      <w:r>
+        <w:t>przeksztalcaja</w:t>
+      </w:r>
+      <w:proofErr w:type="spellEnd"/>
+      <w:r>
+        <w:t xml:space="preserve"> się w chondroblasty wytwarzające niewielka ilość macierzy typowej dla chrząstki. Terytoria chrzestne </w:t>
+      </w:r>
+      <w:proofErr w:type="spellStart"/>
+      <w:r>
+        <w:t>sa</w:t>
+      </w:r>
+      <w:proofErr w:type="spellEnd"/>
+      <w:r>
+        <w:t xml:space="preserve"> </w:t>
+      </w:r>
+      <w:proofErr w:type="spellStart"/>
+      <w:r>
+        <w:t>slabo</w:t>
+      </w:r>
+      <w:proofErr w:type="spellEnd"/>
+      <w:r>
+        <w:t xml:space="preserve"> wykształcone, a jamki wraz z </w:t>
+      </w:r>
+      <w:proofErr w:type="spellStart"/>
+      <w:r>
+        <w:t>komorkami</w:t>
+      </w:r>
+      <w:proofErr w:type="spellEnd"/>
+      <w:r>
+        <w:t xml:space="preserve"> </w:t>
+      </w:r>
+      <w:proofErr w:type="spellStart"/>
+      <w:r>
+        <w:t>sa</w:t>
+      </w:r>
+      <w:proofErr w:type="spellEnd"/>
+      <w:r>
+        <w:t xml:space="preserve"> </w:t>
+      </w:r>
+      <w:proofErr w:type="spellStart"/>
+      <w:r>
+        <w:t>wydluzone</w:t>
+      </w:r>
+      <w:proofErr w:type="spellEnd"/>
+      <w:r>
+        <w:t xml:space="preserve"> i </w:t>
+      </w:r>
+      <w:proofErr w:type="spellStart"/>
+      <w:r>
+        <w:t>lez</w:t>
+      </w:r>
+      <w:r>
+        <w:t>a</w:t>
+      </w:r>
+      <w:proofErr w:type="spellEnd"/>
+      <w:r>
+        <w:t xml:space="preserve"> zgodnie z przebiegiem </w:t>
+      </w:r>
+      <w:proofErr w:type="spellStart"/>
+      <w:r>
+        <w:t>wlokien</w:t>
+      </w:r>
+      <w:proofErr w:type="spellEnd"/>
+      <w:r>
+        <w:t>.</w:t>
+      </w:r>
+    </w:p>
+    <w:p>
+      <w:pPr>
+        <w:jc w:val="both"/>
+      </w:pPr>
+      <w:r>
+        <w:tab/>
+      </w:r>
+      <w:proofErr w:type="spellStart"/>
+      <w:r>
+        <w:t>Chrzastka</w:t>
+      </w:r>
+      <w:proofErr w:type="spellEnd"/>
+      <w:r>
+        <w:t xml:space="preserve"> </w:t>
+      </w:r>
+      <w:proofErr w:type="spellStart"/>
+      <w:r>
+        <w:t>wloknista</w:t>
+      </w:r>
+      <w:proofErr w:type="spellEnd"/>
+      <w:r>
+        <w:t xml:space="preserve"> jest </w:t>
+      </w:r>
+      <w:proofErr w:type="spellStart"/>
+      <w:r>
+        <w:t>wytrzymala</w:t>
+      </w:r>
+      <w:proofErr w:type="spellEnd"/>
+      <w:r>
+        <w:t xml:space="preserve"> na rozrywanie. </w:t>
+      </w:r>
+      <w:proofErr w:type="spellStart"/>
+      <w:r>
+        <w:t>Wystepuje</w:t>
+      </w:r>
+      <w:proofErr w:type="spellEnd"/>
+      <w:r>
+        <w:t xml:space="preserve"> na przebiegu niektórych </w:t>
+      </w:r>
+      <w:proofErr w:type="spellStart"/>
+      <w:r>
+        <w:t>sciegien</w:t>
+      </w:r>
+      <w:proofErr w:type="spellEnd"/>
+      <w:r>
+        <w:t xml:space="preserve"> w okolicy przyczepów kostnych, w niektórych stawach, w dyskach </w:t>
+      </w:r>
+      <w:proofErr w:type="spellStart"/>
+      <w:r>
+        <w:t>miedzykregowych</w:t>
+      </w:r>
+      <w:proofErr w:type="spellEnd"/>
+      <w:r>
+        <w:t xml:space="preserve"> oraz w spojeniu lonowym.</w:t>
+      </w:r>
+    </w:p>
+    <w:p>
+      <w:pPr>
+        <w:pStyle w:val="ListParagraph"/>
+        <w:numPr>
+          <w:ilvl w:val="2"/>
+          <w:numId w:val="1"/>
+        </w:numPr>
+        <w:jc w:val="both"/>
+      </w:pPr>
+      <w:r>
+        <w:t xml:space="preserve">Tkanka kostna </w:t>
+      </w:r>
+    </w:p>
+    <w:p>
+      <w:pPr>
+        <w:jc w:val="both"/>
+      </w:pPr>
       <w:bookmarkStart w:id="0" w:name="_GoBack"/>
       <w:bookmarkEnd w:id="0"/>
     </w:p>
     <w:p>
       <w:pPr>
-        <w:ind w:left="720"/>
-      </w:pPr>
+        <w:jc w:val="both"/>
+      </w:pPr>
+      <w:r>
+        <w:tab/>
+      </w:r>
     </w:p>
     <w:sectPr>
       <w:pgSz w:w="11900" w:h="16840"/>
@@ -934,6 +3530,256 @@
       </w:r>
       <w:r>
         <w:t xml:space="preserve"> </w:t>
+      </w:r>
+    </w:p>
+  </w:footnote>
+  <w:footnote w:id="4">
+    <w:p>
+      <w:pPr>
+        <w:pStyle w:val="FootnoteText"/>
+      </w:pPr>
+      <w:r>
+        <w:rPr>
+          <w:rStyle w:val="FootnoteReference"/>
+        </w:rPr>
+        <w:footnoteRef/>
+      </w:r>
+      <w:r>
+        <w:t xml:space="preserve"> </w:t>
+      </w:r>
+      <w:proofErr w:type="spellStart"/>
+      <w:r>
+        <w:rPr>
+          <w:b/>
+          <w:sz w:val="18"/>
+          <w:szCs w:val="18"/>
+        </w:rPr>
+        <w:t>Integryny</w:t>
+      </w:r>
+      <w:proofErr w:type="spellEnd"/>
+      <w:r>
+        <w:rPr>
+          <w:b/>
+          <w:sz w:val="18"/>
+          <w:szCs w:val="18"/>
+        </w:rPr>
+        <w:t xml:space="preserve">, </w:t>
+      </w:r>
+      <w:r>
+        <w:rPr>
+          <w:sz w:val="18"/>
+          <w:szCs w:val="18"/>
+        </w:rPr>
+        <w:t xml:space="preserve">receptory </w:t>
+      </w:r>
+      <w:proofErr w:type="spellStart"/>
+      <w:r>
+        <w:rPr>
+          <w:sz w:val="18"/>
+          <w:szCs w:val="18"/>
+        </w:rPr>
+        <w:t>integrynowe</w:t>
+      </w:r>
+      <w:proofErr w:type="spellEnd"/>
+      <w:r>
+        <w:rPr>
+          <w:sz w:val="18"/>
+          <w:szCs w:val="18"/>
+        </w:rPr>
+        <w:t xml:space="preserve"> (ang. </w:t>
+      </w:r>
+      <w:proofErr w:type="spellStart"/>
+      <w:r>
+        <w:rPr>
+          <w:sz w:val="18"/>
+          <w:szCs w:val="18"/>
+        </w:rPr>
+        <w:t>integrins</w:t>
+      </w:r>
+      <w:proofErr w:type="spellEnd"/>
+      <w:r>
+        <w:rPr>
+          <w:sz w:val="18"/>
+          <w:szCs w:val="18"/>
+        </w:rPr>
+        <w:t>) – glikoproteiny komórek zwierzęcych zaliczane do białek adhezyjnych (</w:t>
+      </w:r>
+      <w:proofErr w:type="spellStart"/>
+      <w:r>
+        <w:rPr>
+          <w:sz w:val="18"/>
+          <w:szCs w:val="18"/>
+        </w:rPr>
+        <w:t>adhezyn</w:t>
+      </w:r>
+      <w:proofErr w:type="spellEnd"/>
+      <w:r>
+        <w:rPr>
+          <w:sz w:val="18"/>
+          <w:szCs w:val="18"/>
+        </w:rPr>
+        <w:t xml:space="preserve">). Współdziałają z innymi receptorami błonowymi (w tym przede wszystkim receptorami </w:t>
+      </w:r>
+      <w:proofErr w:type="spellStart"/>
+      <w:r>
+        <w:rPr>
+          <w:sz w:val="18"/>
+          <w:szCs w:val="18"/>
+        </w:rPr>
+        <w:t>chemokin</w:t>
+      </w:r>
+      <w:proofErr w:type="spellEnd"/>
+      <w:r>
+        <w:rPr>
+          <w:sz w:val="18"/>
+          <w:szCs w:val="18"/>
+        </w:rPr>
+        <w:t>), umożliwiają agregację komórek oraz ich ukierunkowaną migrację, np. w procesie embriogenezy czy odpowiedzi immunologicznej organizmu.</w:t>
+      </w:r>
+    </w:p>
+  </w:footnote>
+  <w:footnote w:id="5">
+    <w:p>
+      <w:pPr>
+        <w:pStyle w:val="FootnoteText"/>
+      </w:pPr>
+      <w:r>
+        <w:rPr>
+          <w:rStyle w:val="FootnoteReference"/>
+        </w:rPr>
+        <w:footnoteRef/>
+      </w:r>
+      <w:r>
+        <w:t xml:space="preserve"> </w:t>
+      </w:r>
+      <w:proofErr w:type="spellStart"/>
+      <w:r>
+        <w:rPr>
+          <w:b/>
+          <w:sz w:val="18"/>
+          <w:szCs w:val="18"/>
+        </w:rPr>
+        <w:t>Chondronektyny</w:t>
+      </w:r>
+      <w:proofErr w:type="spellEnd"/>
+      <w:r>
+        <w:rPr>
+          <w:b/>
+          <w:sz w:val="18"/>
+          <w:szCs w:val="18"/>
+        </w:rPr>
+        <w:t xml:space="preserve"> – </w:t>
+      </w:r>
+      <w:proofErr w:type="spellStart"/>
+      <w:r>
+        <w:rPr>
+          <w:sz w:val="18"/>
+          <w:szCs w:val="18"/>
+        </w:rPr>
+        <w:t>bialka</w:t>
+      </w:r>
+      <w:proofErr w:type="spellEnd"/>
+      <w:r>
+        <w:rPr>
+          <w:sz w:val="18"/>
+          <w:szCs w:val="18"/>
+        </w:rPr>
+        <w:t xml:space="preserve"> istoty </w:t>
+      </w:r>
+      <w:proofErr w:type="spellStart"/>
+      <w:r>
+        <w:rPr>
+          <w:sz w:val="18"/>
+          <w:szCs w:val="18"/>
+        </w:rPr>
+        <w:t>miedzykomorkowej</w:t>
+      </w:r>
+      <w:proofErr w:type="spellEnd"/>
+      <w:r>
+        <w:rPr>
+          <w:sz w:val="18"/>
+          <w:szCs w:val="18"/>
+        </w:rPr>
+        <w:t xml:space="preserve"> chrząstki wyspecjalizowane do </w:t>
+      </w:r>
+      <w:r>
+        <w:rPr>
+          <w:sz w:val="18"/>
+          <w:szCs w:val="18"/>
+        </w:rPr>
+        <w:t xml:space="preserve">pośredniczenia w mocowaniu </w:t>
+      </w:r>
+      <w:r>
+        <w:rPr>
+          <w:sz w:val="18"/>
+          <w:szCs w:val="18"/>
+        </w:rPr>
+        <w:t>chondrocytów do kolagenu typu II.</w:t>
+      </w:r>
+    </w:p>
+  </w:footnote>
+  <w:footnote w:id="6">
+    <w:p>
+      <w:pPr>
+        <w:pStyle w:val="FootnoteText"/>
+      </w:pPr>
+      <w:r>
+        <w:rPr>
+          <w:rStyle w:val="FootnoteReference"/>
+        </w:rPr>
+        <w:footnoteRef/>
+      </w:r>
+      <w:r>
+        <w:t xml:space="preserve"> </w:t>
+      </w:r>
+      <w:r>
+        <w:rPr>
+          <w:b/>
+          <w:sz w:val="18"/>
+          <w:szCs w:val="18"/>
+        </w:rPr>
+        <w:t>Fibroblasty</w:t>
+      </w:r>
+      <w:r>
+        <w:rPr>
+          <w:sz w:val="18"/>
+          <w:szCs w:val="18"/>
+        </w:rPr>
+        <w:t xml:space="preserve"> – komórki występujące u zwierząt, wywodzące się z mezodermy, będące najliczniejszymi komórkami tkanki łącznej właściwej. Posiadają jedno okrągłe lub owalne jądro komórkowe, przeważnie z wyraźnym jąderkiem. Aktywne fibroblasty mogą być rozpoznane dzięki szorstkiemu </w:t>
+      </w:r>
+      <w:proofErr w:type="spellStart"/>
+      <w:r>
+        <w:rPr>
+          <w:sz w:val="18"/>
+          <w:szCs w:val="18"/>
+        </w:rPr>
+        <w:t>retikulum</w:t>
+      </w:r>
+      <w:proofErr w:type="spellEnd"/>
+      <w:r>
+        <w:rPr>
+          <w:sz w:val="18"/>
+          <w:szCs w:val="18"/>
+        </w:rPr>
+        <w:t xml:space="preserve"> komórkowemu. Nieaktywne fibroblasty, zwane także </w:t>
+      </w:r>
+      <w:proofErr w:type="spellStart"/>
+      <w:r>
+        <w:rPr>
+          <w:b/>
+          <w:sz w:val="18"/>
+          <w:szCs w:val="18"/>
+        </w:rPr>
+        <w:t>fibrocytami</w:t>
+      </w:r>
+      <w:proofErr w:type="spellEnd"/>
+      <w:r>
+        <w:rPr>
+          <w:b/>
+          <w:sz w:val="18"/>
+          <w:szCs w:val="18"/>
+        </w:rPr>
+        <w:t>.</w:t>
       </w:r>
     </w:p>
   </w:footnote>
@@ -1476,6 +4322,17 @@
       <w:szCs w:val="18"/>
     </w:rPr>
   </w:style>
+  <w:style w:type="character" w:styleId="Strong">
+    <w:name w:val="Strong"/>
+    <w:basedOn w:val="DefaultParagraphFont"/>
+    <w:uiPriority w:val="22"/>
+    <w:qFormat/>
+    <w:rsid w:val="00EE4A30"/>
+    <w:rPr>
+      <w:b/>
+      <w:bCs/>
+    </w:rPr>
+  </w:style>
 </w:styles>
 </file>
 
@@ -1886,6 +4743,17 @@
       <w:szCs w:val="18"/>
     </w:rPr>
   </w:style>
+  <w:style w:type="character" w:styleId="Strong">
+    <w:name w:val="Strong"/>
+    <w:basedOn w:val="DefaultParagraphFont"/>
+    <w:uiPriority w:val="22"/>
+    <w:qFormat/>
+    <w:rsid w:val="00EE4A30"/>
+    <w:rPr>
+      <w:b/>
+      <w:bCs/>
+    </w:rPr>
+  </w:style>
 </w:styles>
 </file>
 
@@ -2214,7 +5082,7 @@
 </file>
 
 <file path=customXml/itemProps1.xml><?xml version="1.0" encoding="utf-8"?>
-<ds:datastoreItem xmlns:ds="http://schemas.openxmlformats.org/officeDocument/2006/customXml" ds:itemID="{36D82377-511E-084D-84FA-54C4B76A7C26}">
+<ds:datastoreItem xmlns:ds="http://schemas.openxmlformats.org/officeDocument/2006/customXml" ds:itemID="{26B00939-0074-FB43-8DD1-AD08EA2EB87D}">
   <ds:schemaRefs>
     <ds:schemaRef ds:uri="http://schemas.openxmlformats.org/officeDocument/2006/bibliography"/>
   </ds:schemaRefs>

</xml_diff>